<commit_message>
multivar followup exercises lecture 1 done
</commit_message>
<xml_diff>
--- a/Course Exercises/MultiVariableControl/MultivariableControlCourse1.docx
+++ b/Course Exercises/MultiVariableControl/MultivariableControlCourse1.docx
@@ -39,7 +39,7 @@
       <w:r>
         <w:rPr>
           <w:noProof/>
-          <w:lang w:val="en-US" w:eastAsia="da-DK"/>
+          <w:lang w:eastAsia="da-DK"/>
         </w:rPr>
         <w:drawing>
           <wp:inline distT="0" distB="0" distL="0" distR="0" wp14:anchorId="32B0E531" wp14:editId="0C81CB7D">
@@ -101,7 +101,7 @@
       <w:r>
         <w:rPr>
           <w:noProof/>
-          <w:lang w:val="en-US" w:eastAsia="da-DK"/>
+          <w:lang w:eastAsia="da-DK"/>
         </w:rPr>
         <w:drawing>
           <wp:inline distT="0" distB="0" distL="0" distR="0" wp14:anchorId="48445D11" wp14:editId="253E74F5">
@@ -1161,21 +1161,7 @@
               <w:rFonts w:ascii="Cambria Math" w:hAnsi="Cambria Math"/>
               <w:lang w:val="en-US"/>
             </w:rPr>
-            <m:t>We substitute</m:t>
-          </m:r>
-          <m:r>
-            <w:rPr>
-              <w:rFonts w:ascii="Cambria Math" w:hAnsi="Cambria Math"/>
-              <w:lang w:val="en-US"/>
-            </w:rPr>
-            <m:t>s</m:t>
-          </m:r>
-          <m:r>
-            <w:rPr>
-              <w:rFonts w:ascii="Cambria Math" w:hAnsi="Cambria Math"/>
-              <w:lang w:val="en-US"/>
-            </w:rPr>
-            <m:t xml:space="preserve"> the </m:t>
+            <m:t xml:space="preserve">We substitutes the </m:t>
           </m:r>
           <m:acc>
             <m:accPr>
@@ -1628,14 +1614,7 @@
               <w:rFonts w:ascii="Cambria Math" w:hAnsi="Cambria Math"/>
               <w:lang w:val="en-US"/>
             </w:rPr>
-            <m:t>=</m:t>
-          </m:r>
-          <m:r>
-            <w:rPr>
-              <w:rFonts w:ascii="Cambria Math" w:hAnsi="Cambria Math"/>
-              <w:lang w:val="en-US"/>
-            </w:rPr>
-            <m:t>-</m:t>
+            <m:t>=-</m:t>
           </m:r>
           <m:f>
             <m:fPr>
@@ -2814,14 +2793,7 @@
               <w:rFonts w:ascii="Cambria Math" w:eastAsiaTheme="minorEastAsia" w:hAnsi="Cambria Math"/>
               <w:lang w:val="en-US"/>
             </w:rPr>
-            <m:t>=</m:t>
-          </m:r>
-          <m:r>
-            <w:rPr>
-              <w:rFonts w:ascii="Cambria Math" w:eastAsiaTheme="minorEastAsia" w:hAnsi="Cambria Math"/>
-              <w:lang w:val="en-US"/>
-            </w:rPr>
-            <m:t>F</m:t>
+            <m:t>=F</m:t>
           </m:r>
         </m:oMath>
       </m:oMathPara>
@@ -4773,14 +4745,7 @@
               <w:rFonts w:ascii="Cambria Math" w:eastAsiaTheme="minorEastAsia" w:hAnsi="Cambria Math"/>
               <w:lang w:val="en-US"/>
             </w:rPr>
-            <m:t>⋅</m:t>
-          </m:r>
-          <m:r>
-            <w:rPr>
-              <w:rFonts w:ascii="Cambria Math" w:eastAsiaTheme="minorEastAsia" w:hAnsi="Cambria Math"/>
-              <w:lang w:val="en-US"/>
-            </w:rPr>
-            <m:t>F</m:t>
+            <m:t>⋅F</m:t>
           </m:r>
         </m:oMath>
       </m:oMathPara>
@@ -5152,21 +5117,7 @@
               <w:rFonts w:ascii="Cambria Math" w:eastAsiaTheme="minorEastAsia" w:hAnsi="Cambria Math"/>
               <w:lang w:val="en-US"/>
             </w:rPr>
-            <m:t>+</m:t>
-          </m:r>
-          <m:r>
-            <w:rPr>
-              <w:rFonts w:ascii="Cambria Math" w:eastAsiaTheme="minorEastAsia" w:hAnsi="Cambria Math"/>
-              <w:lang w:val="en-US"/>
-            </w:rPr>
-            <m:t>0</m:t>
-          </m:r>
-          <m:r>
-            <w:rPr>
-              <w:rFonts w:ascii="Cambria Math" w:eastAsiaTheme="minorEastAsia" w:hAnsi="Cambria Math"/>
-              <w:lang w:val="en-US"/>
-            </w:rPr>
-            <m:t>⋅F</m:t>
+            <m:t>+0⋅F</m:t>
           </m:r>
         </m:oMath>
       </m:oMathPara>
@@ -5193,7 +5144,7 @@
       <w:r>
         <w:rPr>
           <w:noProof/>
-          <w:lang w:val="en-US" w:eastAsia="da-DK"/>
+          <w:lang w:eastAsia="da-DK"/>
         </w:rPr>
         <w:drawing>
           <wp:inline distT="0" distB="0" distL="0" distR="0" wp14:anchorId="29D80E3F" wp14:editId="469B9485">
@@ -5819,21 +5770,7 @@
               <w:rFonts w:ascii="Cambria Math" w:hAnsi="Cambria Math"/>
               <w:lang w:val="en-US"/>
             </w:rPr>
-            <m:t>Av-</m:t>
-          </m:r>
-          <m:r>
-            <w:rPr>
-              <w:rFonts w:ascii="Cambria Math" w:hAnsi="Cambria Math"/>
-              <w:lang w:val="en-US"/>
-            </w:rPr>
-            <m:t>I</m:t>
-          </m:r>
-          <m:r>
-            <w:rPr>
-              <w:rFonts w:ascii="Cambria Math" w:hAnsi="Cambria Math"/>
-              <w:lang w:val="en-US"/>
-            </w:rPr>
-            <m:t>λv=0</m:t>
+            <m:t>Av-Iλv=0</m:t>
           </m:r>
         </m:oMath>
       </m:oMathPara>
@@ -5863,21 +5800,7 @@
                   <w:rFonts w:ascii="Cambria Math" w:hAnsi="Cambria Math"/>
                   <w:lang w:val="en-US"/>
                 </w:rPr>
-                <m:t>A-</m:t>
-              </m:r>
-              <m:r>
-                <w:rPr>
-                  <w:rFonts w:ascii="Cambria Math" w:hAnsi="Cambria Math"/>
-                  <w:lang w:val="en-US"/>
-                </w:rPr>
-                <m:t>I</m:t>
-              </m:r>
-              <m:r>
-                <w:rPr>
-                  <w:rFonts w:ascii="Cambria Math" w:hAnsi="Cambria Math"/>
-                  <w:lang w:val="en-US"/>
-                </w:rPr>
-                <m:t>λ</m:t>
+                <m:t>A-Iλ</m:t>
               </m:r>
               <m:ctrlPr>
                 <w:rPr>
@@ -6548,25 +6471,7 @@
               <w:shd w:val="clear" w:color="auto" w:fill="FFFFFF"/>
               <w:lang w:val="en-US"/>
             </w:rPr>
-            <m:t>*</m:t>
-          </m:r>
-          <m:r>
-            <w:rPr>
-              <w:rFonts w:ascii="Cambria Math" w:eastAsiaTheme="minorEastAsia" w:hAnsi="Cambria Math"/>
-              <w:color w:val="333333"/>
-              <w:shd w:val="clear" w:color="auto" w:fill="FFFFFF"/>
-              <w:lang w:val="en-US"/>
-            </w:rPr>
-            <m:t>λ</m:t>
-          </m:r>
-          <m:r>
-            <w:rPr>
-              <w:rFonts w:ascii="Cambria Math" w:eastAsiaTheme="minorEastAsia" w:hAnsi="Cambria Math"/>
-              <w:color w:val="333333"/>
-              <w:shd w:val="clear" w:color="auto" w:fill="FFFFFF"/>
-              <w:lang w:val="en-US"/>
-            </w:rPr>
-            <m:t>*</m:t>
+            <m:t>*λ*</m:t>
           </m:r>
           <m:d>
             <m:dPr>
@@ -6724,14 +6629,7 @@
                         <w:rFonts w:ascii="Cambria Math" w:hAnsi="Cambria Math"/>
                         <w:lang w:val="en-US"/>
                       </w:rPr>
-                      <m:t>-</m:t>
-                    </m:r>
-                    <m:r>
-                      <w:rPr>
-                        <w:rFonts w:ascii="Cambria Math" w:hAnsi="Cambria Math"/>
-                        <w:lang w:val="en-US"/>
-                      </w:rPr>
-                      <m:t>λ</m:t>
+                      <m:t>-λ</m:t>
                     </m:r>
                   </m:e>
                   <m:e>
@@ -6827,14 +6725,7 @@
                         <w:rFonts w:ascii="Cambria Math" w:hAnsi="Cambria Math"/>
                         <w:lang w:val="en-US"/>
                       </w:rPr>
-                      <m:t>-</m:t>
-                    </m:r>
-                    <m:r>
-                      <w:rPr>
-                        <w:rFonts w:ascii="Cambria Math" w:hAnsi="Cambria Math"/>
-                        <w:lang w:val="en-US"/>
-                      </w:rPr>
-                      <m:t>λ</m:t>
+                      <m:t>-λ</m:t>
                     </m:r>
                   </m:e>
                 </m:mr>
@@ -7921,8 +7812,6 @@
           <w:lang w:val="en-US"/>
         </w:rPr>
       </w:pPr>
-      <w:bookmarkStart w:id="0" w:name="_GoBack"/>
-      <w:bookmarkEnd w:id="0"/>
     </w:p>
     <w:p>
       <w:pPr>
@@ -7953,7 +7842,414 @@
     </w:p>
     <w:p>
       <w:pPr>
-        <w:spacing w:line="480" w:lineRule="auto"/>
+        <w:pStyle w:val="Heading1"/>
+        <w:rPr>
+          <w:rFonts w:eastAsiaTheme="minorEastAsia"/>
+          <w:lang w:val="en-US"/>
+        </w:rPr>
+      </w:pPr>
+      <w:r>
+        <w:rPr>
+          <w:rFonts w:eastAsiaTheme="minorEastAsia"/>
+          <w:lang w:val="en-US"/>
+        </w:rPr>
+        <w:lastRenderedPageBreak/>
+        <w:t>Followup on Lecture 1</w:t>
+      </w:r>
+    </w:p>
+    <w:p>
+      <w:pPr>
+        <w:pStyle w:val="Heading2"/>
+        <w:rPr>
+          <w:lang w:val="en-US"/>
+        </w:rPr>
+      </w:pPr>
+      <w:r>
+        <w:rPr>
+          <w:lang w:val="en-US"/>
+        </w:rPr>
+        <w:t>1.</w:t>
+      </w:r>
+    </w:p>
+    <w:p>
+      <w:pPr>
+        <w:rPr>
+          <w:lang w:val="en-US"/>
+        </w:rPr>
+      </w:pPr>
+      <w:r>
+        <w:rPr>
+          <w:noProof/>
+          <w:lang w:eastAsia="da-DK"/>
+        </w:rPr>
+        <w:drawing>
+          <wp:inline distT="0" distB="0" distL="0" distR="0" wp14:anchorId="263E6DBC" wp14:editId="2ECDD662">
+            <wp:extent cx="5991225" cy="886119"/>
+            <wp:effectExtent l="0" t="0" r="0" b="9525"/>
+            <wp:docPr id="2" name="Picture 2"/>
+            <wp:cNvGraphicFramePr>
+              <a:graphicFrameLocks xmlns:a="http://schemas.openxmlformats.org/drawingml/2006/main" noChangeAspect="1"/>
+            </wp:cNvGraphicFramePr>
+            <a:graphic xmlns:a="http://schemas.openxmlformats.org/drawingml/2006/main">
+              <a:graphicData uri="http://schemas.openxmlformats.org/drawingml/2006/picture">
+                <pic:pic xmlns:pic="http://schemas.openxmlformats.org/drawingml/2006/picture">
+                  <pic:nvPicPr>
+                    <pic:cNvPr id="1" name=""/>
+                    <pic:cNvPicPr/>
+                  </pic:nvPicPr>
+                  <pic:blipFill>
+                    <a:blip r:embed="rId7"/>
+                    <a:stretch>
+                      <a:fillRect/>
+                    </a:stretch>
+                  </pic:blipFill>
+                  <pic:spPr>
+                    <a:xfrm>
+                      <a:off x="0" y="0"/>
+                      <a:ext cx="6086772" cy="900251"/>
+                    </a:xfrm>
+                    <a:prstGeom prst="rect">
+                      <a:avLst/>
+                    </a:prstGeom>
+                  </pic:spPr>
+                </pic:pic>
+              </a:graphicData>
+            </a:graphic>
+          </wp:inline>
+        </w:drawing>
+      </w:r>
+    </w:p>
+    <w:p>
+      <w:pPr>
+        <w:rPr>
+          <w:rFonts w:eastAsiaTheme="minorEastAsia"/>
+          <w:lang w:val="en-US"/>
+        </w:rPr>
+      </w:pPr>
+      <m:oMathPara>
+        <m:oMath>
+          <m:acc>
+            <m:accPr>
+              <m:chr m:val="̈"/>
+              <m:ctrlPr>
+                <w:rPr>
+                  <w:rFonts w:ascii="Cambria Math" w:eastAsiaTheme="minorEastAsia" w:hAnsi="Cambria Math"/>
+                  <w:i/>
+                  <w:lang w:val="en-US"/>
+                </w:rPr>
+              </m:ctrlPr>
+            </m:accPr>
+            <m:e>
+              <m:r>
+                <w:rPr>
+                  <w:rFonts w:ascii="Cambria Math" w:eastAsiaTheme="minorEastAsia" w:hAnsi="Cambria Math"/>
+                  <w:lang w:val="en-US"/>
+                </w:rPr>
+                <m:t>z</m:t>
+              </m:r>
+            </m:e>
+          </m:acc>
+          <m:d>
+            <m:dPr>
+              <m:ctrlPr>
+                <w:rPr>
+                  <w:rFonts w:ascii="Cambria Math" w:eastAsiaTheme="minorEastAsia" w:hAnsi="Cambria Math"/>
+                  <w:i/>
+                  <w:lang w:val="en-US"/>
+                </w:rPr>
+              </m:ctrlPr>
+            </m:dPr>
+            <m:e>
+              <m:r>
+                <w:rPr>
+                  <w:rFonts w:ascii="Cambria Math" w:eastAsiaTheme="minorEastAsia" w:hAnsi="Cambria Math"/>
+                  <w:lang w:val="en-US"/>
+                </w:rPr>
+                <m:t>t</m:t>
+              </m:r>
+            </m:e>
+          </m:d>
+          <m:r>
+            <w:rPr>
+              <w:rFonts w:ascii="Cambria Math" w:eastAsiaTheme="minorEastAsia" w:hAnsi="Cambria Math"/>
+              <w:lang w:val="en-US"/>
+            </w:rPr>
+            <m:t>=-a</m:t>
+          </m:r>
+          <m:acc>
+            <m:accPr>
+              <m:chr m:val="̇"/>
+              <m:ctrlPr>
+                <w:rPr>
+                  <w:rFonts w:ascii="Cambria Math" w:eastAsiaTheme="minorEastAsia" w:hAnsi="Cambria Math"/>
+                  <w:i/>
+                  <w:lang w:val="en-US"/>
+                </w:rPr>
+              </m:ctrlPr>
+            </m:accPr>
+            <m:e>
+              <m:r>
+                <w:rPr>
+                  <w:rFonts w:ascii="Cambria Math" w:eastAsiaTheme="minorEastAsia" w:hAnsi="Cambria Math"/>
+                  <w:lang w:val="en-US"/>
+                </w:rPr>
+                <m:t>z</m:t>
+              </m:r>
+            </m:e>
+          </m:acc>
+          <m:d>
+            <m:dPr>
+              <m:ctrlPr>
+                <w:rPr>
+                  <w:rFonts w:ascii="Cambria Math" w:eastAsiaTheme="minorEastAsia" w:hAnsi="Cambria Math"/>
+                  <w:i/>
+                  <w:lang w:val="en-US"/>
+                </w:rPr>
+              </m:ctrlPr>
+            </m:dPr>
+            <m:e>
+              <m:r>
+                <w:rPr>
+                  <w:rFonts w:ascii="Cambria Math" w:eastAsiaTheme="minorEastAsia" w:hAnsi="Cambria Math"/>
+                  <w:lang w:val="en-US"/>
+                </w:rPr>
+                <m:t>t</m:t>
+              </m:r>
+            </m:e>
+          </m:d>
+          <m:r>
+            <w:rPr>
+              <w:rFonts w:ascii="Cambria Math" w:eastAsiaTheme="minorEastAsia" w:hAnsi="Cambria Math"/>
+              <w:lang w:val="en-US"/>
+            </w:rPr>
+            <m:t>-bz</m:t>
+          </m:r>
+          <m:d>
+            <m:dPr>
+              <m:ctrlPr>
+                <w:rPr>
+                  <w:rFonts w:ascii="Cambria Math" w:eastAsiaTheme="minorEastAsia" w:hAnsi="Cambria Math"/>
+                  <w:i/>
+                  <w:lang w:val="en-US"/>
+                </w:rPr>
+              </m:ctrlPr>
+            </m:dPr>
+            <m:e>
+              <m:r>
+                <w:rPr>
+                  <w:rFonts w:ascii="Cambria Math" w:eastAsiaTheme="minorEastAsia" w:hAnsi="Cambria Math"/>
+                  <w:lang w:val="en-US"/>
+                </w:rPr>
+                <m:t>t</m:t>
+              </m:r>
+            </m:e>
+          </m:d>
+          <m:r>
+            <w:rPr>
+              <w:rFonts w:ascii="Cambria Math" w:eastAsiaTheme="minorEastAsia" w:hAnsi="Cambria Math"/>
+              <w:lang w:val="en-US"/>
+            </w:rPr>
+            <m:t>+u(t)</m:t>
+          </m:r>
+        </m:oMath>
+      </m:oMathPara>
+    </w:p>
+    <w:p>
+      <w:pPr>
+        <w:rPr>
+          <w:lang w:val="en-US"/>
+        </w:rPr>
+      </w:pPr>
+      <m:oMathPara>
+        <m:oMath>
+          <m:acc>
+            <m:accPr>
+              <m:chr m:val="̇"/>
+              <m:ctrlPr>
+                <w:rPr>
+                  <w:rFonts w:ascii="Cambria Math" w:hAnsi="Cambria Math"/>
+                  <w:i/>
+                  <w:lang w:val="en-US"/>
+                </w:rPr>
+              </m:ctrlPr>
+            </m:accPr>
+            <m:e>
+              <m:r>
+                <w:rPr>
+                  <w:rFonts w:ascii="Cambria Math" w:hAnsi="Cambria Math"/>
+                  <w:lang w:val="en-US"/>
+                </w:rPr>
+                <m:t>z</m:t>
+              </m:r>
+            </m:e>
+          </m:acc>
+          <m:d>
+            <m:dPr>
+              <m:ctrlPr>
+                <w:rPr>
+                  <w:rFonts w:ascii="Cambria Math" w:hAnsi="Cambria Math"/>
+                  <w:i/>
+                  <w:lang w:val="en-US"/>
+                </w:rPr>
+              </m:ctrlPr>
+            </m:dPr>
+            <m:e>
+              <m:r>
+                <w:rPr>
+                  <w:rFonts w:ascii="Cambria Math" w:hAnsi="Cambria Math"/>
+                  <w:lang w:val="en-US"/>
+                </w:rPr>
+                <m:t>t</m:t>
+              </m:r>
+            </m:e>
+          </m:d>
+          <m:r>
+            <w:rPr>
+              <w:rFonts w:ascii="Cambria Math" w:hAnsi="Cambria Math"/>
+              <w:lang w:val="en-US"/>
+            </w:rPr>
+            <m:t>=</m:t>
+          </m:r>
+          <m:acc>
+            <m:accPr>
+              <m:chr m:val="̇"/>
+              <m:ctrlPr>
+                <w:rPr>
+                  <w:rFonts w:ascii="Cambria Math" w:hAnsi="Cambria Math"/>
+                  <w:i/>
+                  <w:lang w:val="en-US"/>
+                </w:rPr>
+              </m:ctrlPr>
+            </m:accPr>
+            <m:e>
+              <m:r>
+                <w:rPr>
+                  <w:rFonts w:ascii="Cambria Math" w:hAnsi="Cambria Math"/>
+                  <w:lang w:val="en-US"/>
+                </w:rPr>
+                <m:t>z</m:t>
+              </m:r>
+            </m:e>
+          </m:acc>
+          <m:d>
+            <m:dPr>
+              <m:ctrlPr>
+                <w:rPr>
+                  <w:rFonts w:ascii="Cambria Math" w:hAnsi="Cambria Math"/>
+                  <w:i/>
+                  <w:lang w:val="en-US"/>
+                </w:rPr>
+              </m:ctrlPr>
+            </m:dPr>
+            <m:e>
+              <m:r>
+                <w:rPr>
+                  <w:rFonts w:ascii="Cambria Math" w:hAnsi="Cambria Math"/>
+                  <w:lang w:val="en-US"/>
+                </w:rPr>
+                <m:t>t</m:t>
+              </m:r>
+            </m:e>
+          </m:d>
+        </m:oMath>
+      </m:oMathPara>
+    </w:p>
+    <w:p>
+      <w:pPr>
+        <w:rPr>
+          <w:rFonts w:eastAsiaTheme="minorEastAsia"/>
+          <w:lang w:val="en-US"/>
+        </w:rPr>
+      </w:pPr>
+      <m:oMathPara>
+        <m:oMath>
+          <m:acc>
+            <m:accPr>
+              <m:chr m:val="̇"/>
+              <m:ctrlPr>
+                <w:rPr>
+                  <w:rFonts w:ascii="Cambria Math" w:hAnsi="Cambria Math"/>
+                  <w:i/>
+                  <w:lang w:val="en-US"/>
+                </w:rPr>
+              </m:ctrlPr>
+            </m:accPr>
+            <m:e>
+              <m:r>
+                <w:rPr>
+                  <w:rFonts w:ascii="Cambria Math" w:hAnsi="Cambria Math"/>
+                  <w:lang w:val="en-US"/>
+                </w:rPr>
+                <m:t>x</m:t>
+              </m:r>
+            </m:e>
+          </m:acc>
+          <m:d>
+            <m:dPr>
+              <m:ctrlPr>
+                <w:rPr>
+                  <w:rFonts w:ascii="Cambria Math" w:hAnsi="Cambria Math"/>
+                  <w:i/>
+                  <w:lang w:val="en-US"/>
+                </w:rPr>
+              </m:ctrlPr>
+            </m:dPr>
+            <m:e>
+              <m:r>
+                <w:rPr>
+                  <w:rFonts w:ascii="Cambria Math" w:hAnsi="Cambria Math"/>
+                  <w:lang w:val="en-US"/>
+                </w:rPr>
+                <m:t>t</m:t>
+              </m:r>
+            </m:e>
+          </m:d>
+          <m:r>
+            <w:rPr>
+              <w:rFonts w:ascii="Cambria Math" w:hAnsi="Cambria Math"/>
+              <w:lang w:val="en-US"/>
+            </w:rPr>
+            <m:t>=</m:t>
+          </m:r>
+          <m:r>
+            <w:rPr>
+              <w:rFonts w:ascii="Cambria Math" w:hAnsi="Cambria Math"/>
+              <w:lang w:val="en-US"/>
+            </w:rPr>
+            <m:t>Ax</m:t>
+          </m:r>
+          <m:d>
+            <m:dPr>
+              <m:ctrlPr>
+                <w:rPr>
+                  <w:rFonts w:ascii="Cambria Math" w:hAnsi="Cambria Math"/>
+                  <w:i/>
+                  <w:lang w:val="en-US"/>
+                </w:rPr>
+              </m:ctrlPr>
+            </m:dPr>
+            <m:e>
+              <m:r>
+                <w:rPr>
+                  <w:rFonts w:ascii="Cambria Math" w:hAnsi="Cambria Math"/>
+                  <w:lang w:val="en-US"/>
+                </w:rPr>
+                <m:t>t</m:t>
+              </m:r>
+            </m:e>
+          </m:d>
+          <m:r>
+            <w:rPr>
+              <w:rFonts w:ascii="Cambria Math" w:hAnsi="Cambria Math"/>
+              <w:lang w:val="en-US"/>
+            </w:rPr>
+            <m:t>+Bu(t)</m:t>
+          </m:r>
+        </m:oMath>
+      </m:oMathPara>
+    </w:p>
+    <w:p>
+      <w:pPr>
         <w:rPr>
           <w:rFonts w:eastAsiaTheme="minorEastAsia"/>
           <w:lang w:val="en-US"/>
@@ -7967,21 +8263,2540 @@
           <w:lang w:val="en-US"/>
         </w:rPr>
       </w:pPr>
+      <m:oMathPara>
+        <m:oMath>
+          <m:r>
+            <m:rPr>
+              <m:sty m:val="p"/>
+            </m:rPr>
+            <w:rPr>
+              <w:rFonts w:ascii="Cambria Math" w:hAnsi="Cambria Math"/>
+              <w:noProof/>
+              <w:lang w:eastAsia="da-DK"/>
+            </w:rPr>
+            <w:drawing>
+              <wp:inline distT="0" distB="0" distL="0" distR="0" wp14:anchorId="663C6A5F" wp14:editId="2620F4C1">
+                <wp:extent cx="1800225" cy="1490051"/>
+                <wp:effectExtent l="0" t="0" r="0" b="0"/>
+                <wp:docPr id="9" name="Picture 9"/>
+                <wp:cNvGraphicFramePr>
+                  <a:graphicFrameLocks xmlns:a="http://schemas.openxmlformats.org/drawingml/2006/main" noChangeAspect="1"/>
+                </wp:cNvGraphicFramePr>
+                <a:graphic xmlns:a="http://schemas.openxmlformats.org/drawingml/2006/main">
+                  <a:graphicData uri="http://schemas.openxmlformats.org/drawingml/2006/picture">
+                    <pic:pic xmlns:pic="http://schemas.openxmlformats.org/drawingml/2006/picture">
+                      <pic:nvPicPr>
+                        <pic:cNvPr id="1" name=""/>
+                        <pic:cNvPicPr/>
+                      </pic:nvPicPr>
+                      <pic:blipFill>
+                        <a:blip r:embed="rId8"/>
+                        <a:stretch>
+                          <a:fillRect/>
+                        </a:stretch>
+                      </pic:blipFill>
+                      <pic:spPr>
+                        <a:xfrm>
+                          <a:off x="0" y="0"/>
+                          <a:ext cx="1803797" cy="1493008"/>
+                        </a:xfrm>
+                        <a:prstGeom prst="rect">
+                          <a:avLst/>
+                        </a:prstGeom>
+                      </pic:spPr>
+                    </pic:pic>
+                  </a:graphicData>
+                </a:graphic>
+              </wp:inline>
+            </w:drawing>
+          </m:r>
+        </m:oMath>
+      </m:oMathPara>
     </w:p>
     <w:p>
       <w:pPr>
         <w:rPr>
+          <w:rFonts w:eastAsiaTheme="minorEastAsia"/>
           <w:lang w:val="en-US"/>
         </w:rPr>
       </w:pPr>
     </w:p>
     <w:p>
       <w:pPr>
-        <w:pStyle w:val="Heading1"/>
-        <w:rPr>
+        <w:rPr>
+          <w:rFonts w:eastAsiaTheme="minorEastAsia"/>
           <w:lang w:val="en-US"/>
         </w:rPr>
       </w:pPr>
+      <m:oMathPara>
+        <m:oMath>
+          <m:d>
+            <m:dPr>
+              <m:begChr m:val="["/>
+              <m:endChr m:val="]"/>
+              <m:ctrlPr>
+                <w:rPr>
+                  <w:rFonts w:ascii="Cambria Math" w:hAnsi="Cambria Math"/>
+                  <w:i/>
+                  <w:lang w:val="en-US"/>
+                </w:rPr>
+              </m:ctrlPr>
+            </m:dPr>
+            <m:e>
+              <m:m>
+                <m:mPr>
+                  <m:mcs>
+                    <m:mc>
+                      <m:mcPr>
+                        <m:count m:val="1"/>
+                        <m:mcJc m:val="center"/>
+                      </m:mcPr>
+                    </m:mc>
+                  </m:mcs>
+                  <m:ctrlPr>
+                    <w:rPr>
+                      <w:rFonts w:ascii="Cambria Math" w:hAnsi="Cambria Math"/>
+                      <w:i/>
+                      <w:lang w:val="en-US"/>
+                    </w:rPr>
+                  </m:ctrlPr>
+                </m:mPr>
+                <m:mr>
+                  <m:e>
+                    <m:acc>
+                      <m:accPr>
+                        <m:chr m:val="̈"/>
+                        <m:ctrlPr>
+                          <w:rPr>
+                            <w:rFonts w:ascii="Cambria Math" w:hAnsi="Cambria Math"/>
+                            <w:i/>
+                            <w:lang w:val="en-US"/>
+                          </w:rPr>
+                        </m:ctrlPr>
+                      </m:accPr>
+                      <m:e>
+                        <m:r>
+                          <w:rPr>
+                            <w:rFonts w:ascii="Cambria Math" w:hAnsi="Cambria Math"/>
+                            <w:lang w:val="en-US"/>
+                          </w:rPr>
+                          <m:t>z</m:t>
+                        </m:r>
+                      </m:e>
+                    </m:acc>
+                    <m:r>
+                      <w:rPr>
+                        <w:rFonts w:ascii="Cambria Math" w:hAnsi="Cambria Math"/>
+                        <w:lang w:val="en-US"/>
+                      </w:rPr>
+                      <m:t>(t)</m:t>
+                    </m:r>
+                  </m:e>
+                </m:mr>
+                <m:mr>
+                  <m:e>
+                    <m:acc>
+                      <m:accPr>
+                        <m:chr m:val="̇"/>
+                        <m:ctrlPr>
+                          <w:rPr>
+                            <w:rFonts w:ascii="Cambria Math" w:hAnsi="Cambria Math"/>
+                            <w:i/>
+                            <w:lang w:val="en-US"/>
+                          </w:rPr>
+                        </m:ctrlPr>
+                      </m:accPr>
+                      <m:e>
+                        <m:r>
+                          <w:rPr>
+                            <w:rFonts w:ascii="Cambria Math" w:hAnsi="Cambria Math"/>
+                            <w:lang w:val="en-US"/>
+                          </w:rPr>
+                          <m:t>z</m:t>
+                        </m:r>
+                      </m:e>
+                    </m:acc>
+                    <m:r>
+                      <w:rPr>
+                        <w:rFonts w:ascii="Cambria Math" w:hAnsi="Cambria Math"/>
+                        <w:lang w:val="en-US"/>
+                      </w:rPr>
+                      <m:t>(t)</m:t>
+                    </m:r>
+                  </m:e>
+                </m:mr>
+              </m:m>
+            </m:e>
+          </m:d>
+          <m:r>
+            <w:rPr>
+              <w:rFonts w:ascii="Cambria Math" w:hAnsi="Cambria Math"/>
+              <w:lang w:val="en-US"/>
+            </w:rPr>
+            <m:t>=</m:t>
+          </m:r>
+          <m:d>
+            <m:dPr>
+              <m:begChr m:val="["/>
+              <m:endChr m:val="]"/>
+              <m:ctrlPr>
+                <w:rPr>
+                  <w:rFonts w:ascii="Cambria Math" w:hAnsi="Cambria Math"/>
+                  <w:i/>
+                  <w:lang w:val="en-US"/>
+                </w:rPr>
+              </m:ctrlPr>
+            </m:dPr>
+            <m:e>
+              <m:m>
+                <m:mPr>
+                  <m:mcs>
+                    <m:mc>
+                      <m:mcPr>
+                        <m:count m:val="2"/>
+                        <m:mcJc m:val="center"/>
+                      </m:mcPr>
+                    </m:mc>
+                  </m:mcs>
+                  <m:ctrlPr>
+                    <w:rPr>
+                      <w:rFonts w:ascii="Cambria Math" w:hAnsi="Cambria Math"/>
+                      <w:i/>
+                      <w:lang w:val="en-US"/>
+                    </w:rPr>
+                  </m:ctrlPr>
+                </m:mPr>
+                <m:mr>
+                  <m:e>
+                    <m:r>
+                      <w:rPr>
+                        <w:rFonts w:ascii="Cambria Math" w:hAnsi="Cambria Math"/>
+                        <w:lang w:val="en-US"/>
+                      </w:rPr>
+                      <m:t>-a</m:t>
+                    </m:r>
+                  </m:e>
+                  <m:e>
+                    <m:r>
+                      <w:rPr>
+                        <w:rFonts w:ascii="Cambria Math" w:hAnsi="Cambria Math"/>
+                        <w:lang w:val="en-US"/>
+                      </w:rPr>
+                      <m:t>-b</m:t>
+                    </m:r>
+                  </m:e>
+                </m:mr>
+                <m:mr>
+                  <m:e>
+                    <m:r>
+                      <w:rPr>
+                        <w:rFonts w:ascii="Cambria Math" w:hAnsi="Cambria Math"/>
+                        <w:lang w:val="en-US"/>
+                      </w:rPr>
+                      <m:t>1</m:t>
+                    </m:r>
+                  </m:e>
+                  <m:e>
+                    <m:r>
+                      <w:rPr>
+                        <w:rFonts w:ascii="Cambria Math" w:hAnsi="Cambria Math"/>
+                        <w:lang w:val="en-US"/>
+                      </w:rPr>
+                      <m:t>0</m:t>
+                    </m:r>
+                  </m:e>
+                </m:mr>
+              </m:m>
+            </m:e>
+          </m:d>
+          <m:d>
+            <m:dPr>
+              <m:begChr m:val="["/>
+              <m:endChr m:val="]"/>
+              <m:ctrlPr>
+                <w:rPr>
+                  <w:rFonts w:ascii="Cambria Math" w:hAnsi="Cambria Math"/>
+                  <w:i/>
+                  <w:lang w:val="en-US"/>
+                </w:rPr>
+              </m:ctrlPr>
+            </m:dPr>
+            <m:e>
+              <m:m>
+                <m:mPr>
+                  <m:mcs>
+                    <m:mc>
+                      <m:mcPr>
+                        <m:count m:val="1"/>
+                        <m:mcJc m:val="center"/>
+                      </m:mcPr>
+                    </m:mc>
+                  </m:mcs>
+                  <m:ctrlPr>
+                    <w:rPr>
+                      <w:rFonts w:ascii="Cambria Math" w:hAnsi="Cambria Math"/>
+                      <w:i/>
+                      <w:lang w:val="en-US"/>
+                    </w:rPr>
+                  </m:ctrlPr>
+                </m:mPr>
+                <m:mr>
+                  <m:e>
+                    <m:acc>
+                      <m:accPr>
+                        <m:chr m:val="̇"/>
+                        <m:ctrlPr>
+                          <w:rPr>
+                            <w:rFonts w:ascii="Cambria Math" w:hAnsi="Cambria Math"/>
+                            <w:i/>
+                            <w:lang w:val="en-US"/>
+                          </w:rPr>
+                        </m:ctrlPr>
+                      </m:accPr>
+                      <m:e>
+                        <m:r>
+                          <w:rPr>
+                            <w:rFonts w:ascii="Cambria Math" w:hAnsi="Cambria Math"/>
+                            <w:lang w:val="en-US"/>
+                          </w:rPr>
+                          <m:t>z</m:t>
+                        </m:r>
+                      </m:e>
+                    </m:acc>
+                    <m:r>
+                      <w:rPr>
+                        <w:rFonts w:ascii="Cambria Math" w:hAnsi="Cambria Math"/>
+                        <w:lang w:val="en-US"/>
+                      </w:rPr>
+                      <m:t>(t)</m:t>
+                    </m:r>
+                  </m:e>
+                </m:mr>
+                <m:mr>
+                  <m:e>
+                    <m:r>
+                      <w:rPr>
+                        <w:rFonts w:ascii="Cambria Math" w:hAnsi="Cambria Math"/>
+                        <w:lang w:val="en-US"/>
+                      </w:rPr>
+                      <m:t>z</m:t>
+                    </m:r>
+                    <m:r>
+                      <w:rPr>
+                        <w:rFonts w:ascii="Cambria Math" w:hAnsi="Cambria Math"/>
+                        <w:lang w:val="en-US"/>
+                      </w:rPr>
+                      <m:t>(t)</m:t>
+                    </m:r>
+                  </m:e>
+                </m:mr>
+              </m:m>
+            </m:e>
+          </m:d>
+          <m:r>
+            <w:rPr>
+              <w:rFonts w:ascii="Cambria Math" w:hAnsi="Cambria Math"/>
+              <w:lang w:val="en-US"/>
+            </w:rPr>
+            <m:t>+</m:t>
+          </m:r>
+          <m:d>
+            <m:dPr>
+              <m:begChr m:val="["/>
+              <m:endChr m:val="]"/>
+              <m:ctrlPr>
+                <w:rPr>
+                  <w:rFonts w:ascii="Cambria Math" w:hAnsi="Cambria Math"/>
+                  <w:i/>
+                  <w:lang w:val="en-US"/>
+                </w:rPr>
+              </m:ctrlPr>
+            </m:dPr>
+            <m:e>
+              <m:m>
+                <m:mPr>
+                  <m:mcs>
+                    <m:mc>
+                      <m:mcPr>
+                        <m:count m:val="1"/>
+                        <m:mcJc m:val="center"/>
+                      </m:mcPr>
+                    </m:mc>
+                  </m:mcs>
+                  <m:ctrlPr>
+                    <w:rPr>
+                      <w:rFonts w:ascii="Cambria Math" w:hAnsi="Cambria Math"/>
+                      <w:i/>
+                      <w:lang w:val="en-US"/>
+                    </w:rPr>
+                  </m:ctrlPr>
+                </m:mPr>
+                <m:mr>
+                  <m:e>
+                    <m:r>
+                      <w:rPr>
+                        <w:rFonts w:ascii="Cambria Math" w:hAnsi="Cambria Math"/>
+                        <w:lang w:val="en-US"/>
+                      </w:rPr>
+                      <m:t>1</m:t>
+                    </m:r>
+                  </m:e>
+                </m:mr>
+                <m:mr>
+                  <m:e>
+                    <m:r>
+                      <w:rPr>
+                        <w:rFonts w:ascii="Cambria Math" w:hAnsi="Cambria Math"/>
+                        <w:lang w:val="en-US"/>
+                      </w:rPr>
+                      <m:t>0</m:t>
+                    </m:r>
+                  </m:e>
+                </m:mr>
+              </m:m>
+            </m:e>
+          </m:d>
+          <m:r>
+            <w:rPr>
+              <w:rFonts w:ascii="Cambria Math" w:hAnsi="Cambria Math"/>
+              <w:lang w:val="en-US"/>
+            </w:rPr>
+            <m:t>u(t)</m:t>
+          </m:r>
+        </m:oMath>
+      </m:oMathPara>
+    </w:p>
+    <w:p>
+      <w:pPr>
+        <w:rPr>
+          <w:lang w:val="en-US"/>
+        </w:rPr>
+      </w:pPr>
+      <m:oMathPara>
+        <m:oMath>
+          <m:r>
+            <w:rPr>
+              <w:rFonts w:ascii="Cambria Math" w:hAnsi="Cambria Math"/>
+              <w:lang w:val="en-US"/>
+            </w:rPr>
+            <m:t>z</m:t>
+          </m:r>
+          <m:d>
+            <m:dPr>
+              <m:ctrlPr>
+                <w:rPr>
+                  <w:rFonts w:ascii="Cambria Math" w:hAnsi="Cambria Math"/>
+                  <w:i/>
+                  <w:lang w:val="en-US"/>
+                </w:rPr>
+              </m:ctrlPr>
+            </m:dPr>
+            <m:e>
+              <m:r>
+                <w:rPr>
+                  <w:rFonts w:ascii="Cambria Math" w:hAnsi="Cambria Math"/>
+                  <w:lang w:val="en-US"/>
+                </w:rPr>
+                <m:t>t</m:t>
+              </m:r>
+            </m:e>
+          </m:d>
+          <m:r>
+            <w:rPr>
+              <w:rFonts w:ascii="Cambria Math" w:hAnsi="Cambria Math"/>
+              <w:lang w:val="en-US"/>
+            </w:rPr>
+            <m:t>=</m:t>
+          </m:r>
+          <m:d>
+            <m:dPr>
+              <m:begChr m:val="["/>
+              <m:endChr m:val="]"/>
+              <m:ctrlPr>
+                <w:rPr>
+                  <w:rFonts w:ascii="Cambria Math" w:hAnsi="Cambria Math"/>
+                  <w:i/>
+                  <w:lang w:val="en-US"/>
+                </w:rPr>
+              </m:ctrlPr>
+            </m:dPr>
+            <m:e>
+              <m:m>
+                <m:mPr>
+                  <m:mcs>
+                    <m:mc>
+                      <m:mcPr>
+                        <m:count m:val="2"/>
+                        <m:mcJc m:val="center"/>
+                      </m:mcPr>
+                    </m:mc>
+                  </m:mcs>
+                  <m:ctrlPr>
+                    <w:rPr>
+                      <w:rFonts w:ascii="Cambria Math" w:hAnsi="Cambria Math"/>
+                      <w:i/>
+                      <w:lang w:val="en-US"/>
+                    </w:rPr>
+                  </m:ctrlPr>
+                </m:mPr>
+                <m:mr>
+                  <m:e>
+                    <m:r>
+                      <w:rPr>
+                        <w:rFonts w:ascii="Cambria Math" w:hAnsi="Cambria Math"/>
+                        <w:lang w:val="en-US"/>
+                      </w:rPr>
+                      <m:t>0</m:t>
+                    </m:r>
+                  </m:e>
+                  <m:e>
+                    <m:r>
+                      <w:rPr>
+                        <w:rFonts w:ascii="Cambria Math" w:hAnsi="Cambria Math"/>
+                        <w:lang w:val="en-US"/>
+                      </w:rPr>
+                      <m:t>1</m:t>
+                    </m:r>
+                  </m:e>
+                </m:mr>
+              </m:m>
+            </m:e>
+          </m:d>
+          <m:d>
+            <m:dPr>
+              <m:begChr m:val="["/>
+              <m:endChr m:val="]"/>
+              <m:ctrlPr>
+                <w:rPr>
+                  <w:rFonts w:ascii="Cambria Math" w:hAnsi="Cambria Math"/>
+                  <w:i/>
+                  <w:lang w:val="en-US"/>
+                </w:rPr>
+              </m:ctrlPr>
+            </m:dPr>
+            <m:e>
+              <m:m>
+                <m:mPr>
+                  <m:mcs>
+                    <m:mc>
+                      <m:mcPr>
+                        <m:count m:val="1"/>
+                        <m:mcJc m:val="center"/>
+                      </m:mcPr>
+                    </m:mc>
+                  </m:mcs>
+                  <m:ctrlPr>
+                    <w:rPr>
+                      <w:rFonts w:ascii="Cambria Math" w:hAnsi="Cambria Math"/>
+                      <w:i/>
+                      <w:lang w:val="en-US"/>
+                    </w:rPr>
+                  </m:ctrlPr>
+                </m:mPr>
+                <m:mr>
+                  <m:e>
+                    <m:acc>
+                      <m:accPr>
+                        <m:chr m:val="̇"/>
+                        <m:ctrlPr>
+                          <w:rPr>
+                            <w:rFonts w:ascii="Cambria Math" w:hAnsi="Cambria Math"/>
+                            <w:i/>
+                            <w:lang w:val="en-US"/>
+                          </w:rPr>
+                        </m:ctrlPr>
+                      </m:accPr>
+                      <m:e>
+                        <m:r>
+                          <w:rPr>
+                            <w:rFonts w:ascii="Cambria Math" w:hAnsi="Cambria Math"/>
+                            <w:lang w:val="en-US"/>
+                          </w:rPr>
+                          <m:t>z</m:t>
+                        </m:r>
+                      </m:e>
+                    </m:acc>
+                    <m:d>
+                      <m:dPr>
+                        <m:ctrlPr>
+                          <w:rPr>
+                            <w:rFonts w:ascii="Cambria Math" w:hAnsi="Cambria Math"/>
+                            <w:i/>
+                            <w:lang w:val="en-US"/>
+                          </w:rPr>
+                        </m:ctrlPr>
+                      </m:dPr>
+                      <m:e>
+                        <m:r>
+                          <w:rPr>
+                            <w:rFonts w:ascii="Cambria Math" w:hAnsi="Cambria Math"/>
+                            <w:lang w:val="en-US"/>
+                          </w:rPr>
+                          <m:t>t</m:t>
+                        </m:r>
+                      </m:e>
+                    </m:d>
+                  </m:e>
+                </m:mr>
+                <m:mr>
+                  <m:e>
+                    <m:r>
+                      <w:rPr>
+                        <w:rFonts w:ascii="Cambria Math" w:hAnsi="Cambria Math"/>
+                        <w:lang w:val="en-US"/>
+                      </w:rPr>
+                      <m:t>z</m:t>
+                    </m:r>
+                    <m:d>
+                      <m:dPr>
+                        <m:ctrlPr>
+                          <w:rPr>
+                            <w:rFonts w:ascii="Cambria Math" w:hAnsi="Cambria Math"/>
+                            <w:i/>
+                            <w:lang w:val="en-US"/>
+                          </w:rPr>
+                        </m:ctrlPr>
+                      </m:dPr>
+                      <m:e>
+                        <m:r>
+                          <w:rPr>
+                            <w:rFonts w:ascii="Cambria Math" w:hAnsi="Cambria Math"/>
+                            <w:lang w:val="en-US"/>
+                          </w:rPr>
+                          <m:t>t</m:t>
+                        </m:r>
+                      </m:e>
+                    </m:d>
+                  </m:e>
+                </m:mr>
+              </m:m>
+            </m:e>
+          </m:d>
+          <m:r>
+            <w:rPr>
+              <w:rFonts w:ascii="Cambria Math" w:hAnsi="Cambria Math"/>
+              <w:lang w:val="en-US"/>
+            </w:rPr>
+            <m:t>+0*u(t)</m:t>
+          </m:r>
+        </m:oMath>
+      </m:oMathPara>
+    </w:p>
+    <w:p>
+      <w:pPr>
+        <w:rPr>
+          <w:rFonts w:eastAsiaTheme="minorEastAsia"/>
+          <w:lang w:val="en-US"/>
+        </w:rPr>
+      </w:pPr>
+    </w:p>
+    <w:p>
+      <w:pPr>
+        <w:rPr>
+          <w:lang w:val="en-US"/>
+        </w:rPr>
+      </w:pPr>
+    </w:p>
+    <w:p>
+      <w:pPr>
+        <w:pStyle w:val="Heading2"/>
+        <w:rPr>
+          <w:lang w:val="en-US"/>
+        </w:rPr>
+      </w:pPr>
+      <w:r>
+        <w:rPr>
+          <w:lang w:val="en-US"/>
+        </w:rPr>
+        <w:t>2.</w:t>
+      </w:r>
+    </w:p>
+    <w:p>
+      <w:pPr>
+        <w:rPr>
+          <w:lang w:val="en-US"/>
+        </w:rPr>
+      </w:pPr>
+      <w:r>
+        <w:rPr>
+          <w:noProof/>
+          <w:lang w:eastAsia="da-DK"/>
+        </w:rPr>
+        <w:drawing>
+          <wp:inline distT="0" distB="0" distL="0" distR="0" wp14:anchorId="17C25D77" wp14:editId="0A5F5424">
+            <wp:extent cx="5638800" cy="1057275"/>
+            <wp:effectExtent l="0" t="0" r="0" b="9525"/>
+            <wp:docPr id="5" name="Picture 5"/>
+            <wp:cNvGraphicFramePr>
+              <a:graphicFrameLocks xmlns:a="http://schemas.openxmlformats.org/drawingml/2006/main" noChangeAspect="1"/>
+            </wp:cNvGraphicFramePr>
+            <a:graphic xmlns:a="http://schemas.openxmlformats.org/drawingml/2006/main">
+              <a:graphicData uri="http://schemas.openxmlformats.org/drawingml/2006/picture">
+                <pic:pic xmlns:pic="http://schemas.openxmlformats.org/drawingml/2006/picture">
+                  <pic:nvPicPr>
+                    <pic:cNvPr id="1" name=""/>
+                    <pic:cNvPicPr/>
+                  </pic:nvPicPr>
+                  <pic:blipFill>
+                    <a:blip r:embed="rId9"/>
+                    <a:stretch>
+                      <a:fillRect/>
+                    </a:stretch>
+                  </pic:blipFill>
+                  <pic:spPr>
+                    <a:xfrm>
+                      <a:off x="0" y="0"/>
+                      <a:ext cx="5638800" cy="1057275"/>
+                    </a:xfrm>
+                    <a:prstGeom prst="rect">
+                      <a:avLst/>
+                    </a:prstGeom>
+                  </pic:spPr>
+                </pic:pic>
+              </a:graphicData>
+            </a:graphic>
+          </wp:inline>
+        </w:drawing>
+      </w:r>
+    </w:p>
+    <w:p>
+      <w:pPr>
+        <w:rPr>
+          <w:rFonts w:eastAsiaTheme="minorEastAsia"/>
+          <w:lang w:val="en-US"/>
+        </w:rPr>
+      </w:pPr>
+      <m:oMathPara>
+        <m:oMath>
+          <m:f>
+            <m:fPr>
+              <m:ctrlPr>
+                <w:rPr>
+                  <w:rFonts w:ascii="Cambria Math" w:hAnsi="Cambria Math"/>
+                  <w:i/>
+                  <w:lang w:val="en-US"/>
+                </w:rPr>
+              </m:ctrlPr>
+            </m:fPr>
+            <m:num>
+              <m:r>
+                <w:rPr>
+                  <w:rFonts w:ascii="Cambria Math" w:hAnsi="Cambria Math"/>
+                  <w:lang w:val="en-US"/>
+                </w:rPr>
+                <m:t>Y</m:t>
+              </m:r>
+              <m:d>
+                <m:dPr>
+                  <m:ctrlPr>
+                    <w:rPr>
+                      <w:rFonts w:ascii="Cambria Math" w:hAnsi="Cambria Math"/>
+                      <w:i/>
+                      <w:lang w:val="en-US"/>
+                    </w:rPr>
+                  </m:ctrlPr>
+                </m:dPr>
+                <m:e>
+                  <m:r>
+                    <w:rPr>
+                      <w:rFonts w:ascii="Cambria Math" w:hAnsi="Cambria Math"/>
+                      <w:lang w:val="en-US"/>
+                    </w:rPr>
+                    <m:t>s</m:t>
+                  </m:r>
+                </m:e>
+              </m:d>
+            </m:num>
+            <m:den>
+              <m:r>
+                <w:rPr>
+                  <w:rFonts w:ascii="Cambria Math" w:hAnsi="Cambria Math"/>
+                  <w:lang w:val="en-US"/>
+                </w:rPr>
+                <m:t>u</m:t>
+              </m:r>
+              <m:d>
+                <m:dPr>
+                  <m:ctrlPr>
+                    <w:rPr>
+                      <w:rFonts w:ascii="Cambria Math" w:hAnsi="Cambria Math"/>
+                      <w:i/>
+                      <w:lang w:val="en-US"/>
+                    </w:rPr>
+                  </m:ctrlPr>
+                </m:dPr>
+                <m:e>
+                  <m:r>
+                    <w:rPr>
+                      <w:rFonts w:ascii="Cambria Math" w:hAnsi="Cambria Math"/>
+                      <w:lang w:val="en-US"/>
+                    </w:rPr>
+                    <m:t>s</m:t>
+                  </m:r>
+                </m:e>
+              </m:d>
+            </m:den>
+          </m:f>
+          <m:r>
+            <w:rPr>
+              <w:rFonts w:ascii="Cambria Math" w:hAnsi="Cambria Math"/>
+              <w:lang w:val="en-US"/>
+            </w:rPr>
+            <m:t>=</m:t>
+          </m:r>
+          <m:f>
+            <m:fPr>
+              <m:ctrlPr>
+                <w:rPr>
+                  <w:rFonts w:ascii="Cambria Math" w:hAnsi="Cambria Math"/>
+                  <w:i/>
+                  <w:lang w:val="en-US"/>
+                </w:rPr>
+              </m:ctrlPr>
+            </m:fPr>
+            <m:num>
+              <m:r>
+                <w:rPr>
+                  <w:rFonts w:ascii="Cambria Math" w:hAnsi="Cambria Math"/>
+                  <w:lang w:val="en-US"/>
+                </w:rPr>
+                <m:t>k</m:t>
+              </m:r>
+            </m:num>
+            <m:den>
+              <m:sSup>
+                <m:sSupPr>
+                  <m:ctrlPr>
+                    <w:rPr>
+                      <w:rFonts w:ascii="Cambria Math" w:hAnsi="Cambria Math"/>
+                      <w:i/>
+                      <w:lang w:val="en-US"/>
+                    </w:rPr>
+                  </m:ctrlPr>
+                </m:sSupPr>
+                <m:e>
+                  <m:r>
+                    <w:rPr>
+                      <w:rFonts w:ascii="Cambria Math" w:hAnsi="Cambria Math"/>
+                      <w:lang w:val="en-US"/>
+                    </w:rPr>
+                    <m:t>s</m:t>
+                  </m:r>
+                </m:e>
+                <m:sup>
+                  <m:r>
+                    <w:rPr>
+                      <w:rFonts w:ascii="Cambria Math" w:hAnsi="Cambria Math"/>
+                      <w:lang w:val="en-US"/>
+                    </w:rPr>
+                    <m:t>2</m:t>
+                  </m:r>
+                </m:sup>
+              </m:sSup>
+              <m:r>
+                <w:rPr>
+                  <w:rFonts w:ascii="Cambria Math" w:hAnsi="Cambria Math"/>
+                  <w:lang w:val="en-US"/>
+                </w:rPr>
+                <m:t>+as+b</m:t>
+              </m:r>
+            </m:den>
+          </m:f>
+        </m:oMath>
+      </m:oMathPara>
+    </w:p>
+    <w:p>
+      <w:pPr>
+        <w:rPr>
+          <w:rFonts w:eastAsiaTheme="minorEastAsia"/>
+          <w:lang w:val="en-US"/>
+        </w:rPr>
+      </w:pPr>
+      <m:oMathPara>
+        <m:oMath>
+          <m:r>
+            <w:rPr>
+              <w:rFonts w:ascii="Cambria Math" w:eastAsiaTheme="minorEastAsia" w:hAnsi="Cambria Math"/>
+              <w:lang w:val="en-US"/>
+            </w:rPr>
+            <m:t>Y</m:t>
+          </m:r>
+          <m:d>
+            <m:dPr>
+              <m:ctrlPr>
+                <w:rPr>
+                  <w:rFonts w:ascii="Cambria Math" w:eastAsiaTheme="minorEastAsia" w:hAnsi="Cambria Math"/>
+                  <w:i/>
+                  <w:lang w:val="en-US"/>
+                </w:rPr>
+              </m:ctrlPr>
+            </m:dPr>
+            <m:e>
+              <m:r>
+                <w:rPr>
+                  <w:rFonts w:ascii="Cambria Math" w:eastAsiaTheme="minorEastAsia" w:hAnsi="Cambria Math"/>
+                  <w:lang w:val="en-US"/>
+                </w:rPr>
+                <m:t>s</m:t>
+              </m:r>
+            </m:e>
+          </m:d>
+          <m:d>
+            <m:dPr>
+              <m:ctrlPr>
+                <w:rPr>
+                  <w:rFonts w:ascii="Cambria Math" w:eastAsiaTheme="minorEastAsia" w:hAnsi="Cambria Math"/>
+                  <w:i/>
+                  <w:lang w:val="en-US"/>
+                </w:rPr>
+              </m:ctrlPr>
+            </m:dPr>
+            <m:e>
+              <m:sSup>
+                <m:sSupPr>
+                  <m:ctrlPr>
+                    <w:rPr>
+                      <w:rFonts w:ascii="Cambria Math" w:eastAsiaTheme="minorEastAsia" w:hAnsi="Cambria Math"/>
+                      <w:i/>
+                      <w:lang w:val="en-US"/>
+                    </w:rPr>
+                  </m:ctrlPr>
+                </m:sSupPr>
+                <m:e>
+                  <m:r>
+                    <w:rPr>
+                      <w:rFonts w:ascii="Cambria Math" w:eastAsiaTheme="minorEastAsia" w:hAnsi="Cambria Math"/>
+                      <w:lang w:val="en-US"/>
+                    </w:rPr>
+                    <m:t>s</m:t>
+                  </m:r>
+                </m:e>
+                <m:sup>
+                  <m:r>
+                    <w:rPr>
+                      <w:rFonts w:ascii="Cambria Math" w:eastAsiaTheme="minorEastAsia" w:hAnsi="Cambria Math"/>
+                      <w:lang w:val="en-US"/>
+                    </w:rPr>
+                    <m:t>2</m:t>
+                  </m:r>
+                </m:sup>
+              </m:sSup>
+              <m:r>
+                <w:rPr>
+                  <w:rFonts w:ascii="Cambria Math" w:eastAsiaTheme="minorEastAsia" w:hAnsi="Cambria Math"/>
+                  <w:lang w:val="en-US"/>
+                </w:rPr>
+                <m:t>+as+b</m:t>
+              </m:r>
+            </m:e>
+          </m:d>
+          <m:r>
+            <w:rPr>
+              <w:rFonts w:ascii="Cambria Math" w:eastAsiaTheme="minorEastAsia" w:hAnsi="Cambria Math"/>
+              <w:lang w:val="en-US"/>
+            </w:rPr>
+            <m:t>=u</m:t>
+          </m:r>
+          <m:d>
+            <m:dPr>
+              <m:ctrlPr>
+                <w:rPr>
+                  <w:rFonts w:ascii="Cambria Math" w:eastAsiaTheme="minorEastAsia" w:hAnsi="Cambria Math"/>
+                  <w:i/>
+                  <w:lang w:val="en-US"/>
+                </w:rPr>
+              </m:ctrlPr>
+            </m:dPr>
+            <m:e>
+              <m:r>
+                <w:rPr>
+                  <w:rFonts w:ascii="Cambria Math" w:eastAsiaTheme="minorEastAsia" w:hAnsi="Cambria Math"/>
+                  <w:lang w:val="en-US"/>
+                </w:rPr>
+                <m:t>s</m:t>
+              </m:r>
+            </m:e>
+          </m:d>
+          <m:r>
+            <w:rPr>
+              <w:rFonts w:ascii="Cambria Math" w:eastAsiaTheme="minorEastAsia" w:hAnsi="Cambria Math"/>
+              <w:lang w:val="en-US"/>
+            </w:rPr>
+            <m:t>*k</m:t>
+          </m:r>
+        </m:oMath>
+      </m:oMathPara>
+    </w:p>
+    <w:p>
+      <w:pPr>
+        <w:rPr>
+          <w:rFonts w:eastAsiaTheme="minorEastAsia"/>
+          <w:lang w:val="en-US"/>
+        </w:rPr>
+      </w:pPr>
+      <m:oMathPara>
+        <m:oMath>
+          <m:r>
+            <w:rPr>
+              <w:rFonts w:ascii="Cambria Math" w:eastAsiaTheme="minorEastAsia" w:hAnsi="Cambria Math"/>
+              <w:lang w:val="en-US"/>
+            </w:rPr>
+            <m:t>Y</m:t>
+          </m:r>
+          <m:d>
+            <m:dPr>
+              <m:ctrlPr>
+                <w:rPr>
+                  <w:rFonts w:ascii="Cambria Math" w:eastAsiaTheme="minorEastAsia" w:hAnsi="Cambria Math"/>
+                  <w:i/>
+                  <w:lang w:val="en-US"/>
+                </w:rPr>
+              </m:ctrlPr>
+            </m:dPr>
+            <m:e>
+              <m:r>
+                <w:rPr>
+                  <w:rFonts w:ascii="Cambria Math" w:eastAsiaTheme="minorEastAsia" w:hAnsi="Cambria Math"/>
+                  <w:lang w:val="en-US"/>
+                </w:rPr>
+                <m:t>s</m:t>
+              </m:r>
+            </m:e>
+          </m:d>
+          <m:sSup>
+            <m:sSupPr>
+              <m:ctrlPr>
+                <w:rPr>
+                  <w:rFonts w:ascii="Cambria Math" w:eastAsiaTheme="minorEastAsia" w:hAnsi="Cambria Math"/>
+                  <w:i/>
+                  <w:lang w:val="en-US"/>
+                </w:rPr>
+              </m:ctrlPr>
+            </m:sSupPr>
+            <m:e>
+              <m:r>
+                <w:rPr>
+                  <w:rFonts w:ascii="Cambria Math" w:eastAsiaTheme="minorEastAsia" w:hAnsi="Cambria Math"/>
+                  <w:lang w:val="en-US"/>
+                </w:rPr>
+                <m:t>s</m:t>
+              </m:r>
+            </m:e>
+            <m:sup>
+              <m:r>
+                <w:rPr>
+                  <w:rFonts w:ascii="Cambria Math" w:eastAsiaTheme="minorEastAsia" w:hAnsi="Cambria Math"/>
+                  <w:lang w:val="en-US"/>
+                </w:rPr>
+                <m:t>2</m:t>
+              </m:r>
+            </m:sup>
+          </m:sSup>
+          <m:r>
+            <w:rPr>
+              <w:rFonts w:ascii="Cambria Math" w:eastAsiaTheme="minorEastAsia" w:hAnsi="Cambria Math"/>
+              <w:lang w:val="en-US"/>
+            </w:rPr>
+            <m:t>+asy</m:t>
+          </m:r>
+          <m:d>
+            <m:dPr>
+              <m:ctrlPr>
+                <w:rPr>
+                  <w:rFonts w:ascii="Cambria Math" w:eastAsiaTheme="minorEastAsia" w:hAnsi="Cambria Math"/>
+                  <w:i/>
+                  <w:lang w:val="en-US"/>
+                </w:rPr>
+              </m:ctrlPr>
+            </m:dPr>
+            <m:e>
+              <m:r>
+                <w:rPr>
+                  <w:rFonts w:ascii="Cambria Math" w:eastAsiaTheme="minorEastAsia" w:hAnsi="Cambria Math"/>
+                  <w:lang w:val="en-US"/>
+                </w:rPr>
+                <m:t>s</m:t>
+              </m:r>
+            </m:e>
+          </m:d>
+          <m:r>
+            <w:rPr>
+              <w:rFonts w:ascii="Cambria Math" w:eastAsiaTheme="minorEastAsia" w:hAnsi="Cambria Math"/>
+              <w:lang w:val="en-US"/>
+            </w:rPr>
+            <m:t>+y</m:t>
+          </m:r>
+          <m:d>
+            <m:dPr>
+              <m:ctrlPr>
+                <w:rPr>
+                  <w:rFonts w:ascii="Cambria Math" w:eastAsiaTheme="minorEastAsia" w:hAnsi="Cambria Math"/>
+                  <w:i/>
+                  <w:lang w:val="en-US"/>
+                </w:rPr>
+              </m:ctrlPr>
+            </m:dPr>
+            <m:e>
+              <m:r>
+                <w:rPr>
+                  <w:rFonts w:ascii="Cambria Math" w:eastAsiaTheme="minorEastAsia" w:hAnsi="Cambria Math"/>
+                  <w:lang w:val="en-US"/>
+                </w:rPr>
+                <m:t>s</m:t>
+              </m:r>
+            </m:e>
+          </m:d>
+          <m:r>
+            <w:rPr>
+              <w:rFonts w:ascii="Cambria Math" w:eastAsiaTheme="minorEastAsia" w:hAnsi="Cambria Math"/>
+              <w:lang w:val="en-US"/>
+            </w:rPr>
+            <m:t>b=u</m:t>
+          </m:r>
+          <m:d>
+            <m:dPr>
+              <m:ctrlPr>
+                <w:rPr>
+                  <w:rFonts w:ascii="Cambria Math" w:eastAsiaTheme="minorEastAsia" w:hAnsi="Cambria Math"/>
+                  <w:i/>
+                  <w:lang w:val="en-US"/>
+                </w:rPr>
+              </m:ctrlPr>
+            </m:dPr>
+            <m:e>
+              <m:r>
+                <w:rPr>
+                  <w:rFonts w:ascii="Cambria Math" w:eastAsiaTheme="minorEastAsia" w:hAnsi="Cambria Math"/>
+                  <w:lang w:val="en-US"/>
+                </w:rPr>
+                <m:t>s</m:t>
+              </m:r>
+            </m:e>
+          </m:d>
+          <m:r>
+            <w:rPr>
+              <w:rFonts w:ascii="Cambria Math" w:eastAsiaTheme="minorEastAsia" w:hAnsi="Cambria Math"/>
+              <w:lang w:val="en-US"/>
+            </w:rPr>
+            <m:t>*k</m:t>
+          </m:r>
+        </m:oMath>
+      </m:oMathPara>
+    </w:p>
+    <w:p>
+      <w:pPr>
+        <w:rPr>
+          <w:rFonts w:eastAsiaTheme="minorEastAsia"/>
+          <w:lang w:val="en-US"/>
+        </w:rPr>
+      </w:pPr>
+      <m:oMathPara>
+        <m:oMath>
+          <m:acc>
+            <m:accPr>
+              <m:chr m:val="̈"/>
+              <m:ctrlPr>
+                <w:rPr>
+                  <w:rFonts w:ascii="Cambria Math" w:eastAsiaTheme="minorEastAsia" w:hAnsi="Cambria Math"/>
+                  <w:i/>
+                  <w:lang w:val="en-US"/>
+                </w:rPr>
+              </m:ctrlPr>
+            </m:accPr>
+            <m:e>
+              <m:r>
+                <w:rPr>
+                  <w:rFonts w:ascii="Cambria Math" w:eastAsiaTheme="minorEastAsia" w:hAnsi="Cambria Math"/>
+                  <w:lang w:val="en-US"/>
+                </w:rPr>
+                <m:t>y</m:t>
+              </m:r>
+            </m:e>
+          </m:acc>
+          <m:d>
+            <m:dPr>
+              <m:ctrlPr>
+                <w:rPr>
+                  <w:rFonts w:ascii="Cambria Math" w:eastAsiaTheme="minorEastAsia" w:hAnsi="Cambria Math"/>
+                  <w:i/>
+                  <w:lang w:val="en-US"/>
+                </w:rPr>
+              </m:ctrlPr>
+            </m:dPr>
+            <m:e>
+              <m:r>
+                <w:rPr>
+                  <w:rFonts w:ascii="Cambria Math" w:eastAsiaTheme="minorEastAsia" w:hAnsi="Cambria Math"/>
+                  <w:lang w:val="en-US"/>
+                </w:rPr>
+                <m:t>t</m:t>
+              </m:r>
+            </m:e>
+          </m:d>
+          <m:r>
+            <w:rPr>
+              <w:rFonts w:ascii="Cambria Math" w:eastAsiaTheme="minorEastAsia" w:hAnsi="Cambria Math"/>
+              <w:lang w:val="en-US"/>
+            </w:rPr>
+            <m:t>+a*</m:t>
+          </m:r>
+          <m:acc>
+            <m:accPr>
+              <m:chr m:val="̇"/>
+              <m:ctrlPr>
+                <w:rPr>
+                  <w:rFonts w:ascii="Cambria Math" w:eastAsiaTheme="minorEastAsia" w:hAnsi="Cambria Math"/>
+                  <w:i/>
+                  <w:lang w:val="en-US"/>
+                </w:rPr>
+              </m:ctrlPr>
+            </m:accPr>
+            <m:e>
+              <m:r>
+                <w:rPr>
+                  <w:rFonts w:ascii="Cambria Math" w:eastAsiaTheme="minorEastAsia" w:hAnsi="Cambria Math"/>
+                  <w:lang w:val="en-US"/>
+                </w:rPr>
+                <m:t>y</m:t>
+              </m:r>
+            </m:e>
+          </m:acc>
+          <m:d>
+            <m:dPr>
+              <m:ctrlPr>
+                <w:rPr>
+                  <w:rFonts w:ascii="Cambria Math" w:eastAsiaTheme="minorEastAsia" w:hAnsi="Cambria Math"/>
+                  <w:i/>
+                  <w:lang w:val="en-US"/>
+                </w:rPr>
+              </m:ctrlPr>
+            </m:dPr>
+            <m:e>
+              <m:r>
+                <w:rPr>
+                  <w:rFonts w:ascii="Cambria Math" w:eastAsiaTheme="minorEastAsia" w:hAnsi="Cambria Math"/>
+                  <w:lang w:val="en-US"/>
+                </w:rPr>
+                <m:t>t</m:t>
+              </m:r>
+            </m:e>
+          </m:d>
+          <m:r>
+            <w:rPr>
+              <w:rFonts w:ascii="Cambria Math" w:eastAsiaTheme="minorEastAsia" w:hAnsi="Cambria Math"/>
+              <w:lang w:val="en-US"/>
+            </w:rPr>
+            <m:t>+y</m:t>
+          </m:r>
+          <m:d>
+            <m:dPr>
+              <m:ctrlPr>
+                <w:rPr>
+                  <w:rFonts w:ascii="Cambria Math" w:eastAsiaTheme="minorEastAsia" w:hAnsi="Cambria Math"/>
+                  <w:i/>
+                  <w:lang w:val="en-US"/>
+                </w:rPr>
+              </m:ctrlPr>
+            </m:dPr>
+            <m:e>
+              <m:r>
+                <w:rPr>
+                  <w:rFonts w:ascii="Cambria Math" w:eastAsiaTheme="minorEastAsia" w:hAnsi="Cambria Math"/>
+                  <w:lang w:val="en-US"/>
+                </w:rPr>
+                <m:t>t</m:t>
+              </m:r>
+            </m:e>
+          </m:d>
+          <m:r>
+            <w:rPr>
+              <w:rFonts w:ascii="Cambria Math" w:eastAsiaTheme="minorEastAsia" w:hAnsi="Cambria Math"/>
+              <w:lang w:val="en-US"/>
+            </w:rPr>
+            <m:t>*b=u</m:t>
+          </m:r>
+          <m:d>
+            <m:dPr>
+              <m:ctrlPr>
+                <w:rPr>
+                  <w:rFonts w:ascii="Cambria Math" w:eastAsiaTheme="minorEastAsia" w:hAnsi="Cambria Math"/>
+                  <w:i/>
+                  <w:lang w:val="en-US"/>
+                </w:rPr>
+              </m:ctrlPr>
+            </m:dPr>
+            <m:e>
+              <m:r>
+                <w:rPr>
+                  <w:rFonts w:ascii="Cambria Math" w:eastAsiaTheme="minorEastAsia" w:hAnsi="Cambria Math"/>
+                  <w:lang w:val="en-US"/>
+                </w:rPr>
+                <m:t>t</m:t>
+              </m:r>
+            </m:e>
+          </m:d>
+          <m:r>
+            <w:rPr>
+              <w:rFonts w:ascii="Cambria Math" w:eastAsiaTheme="minorEastAsia" w:hAnsi="Cambria Math"/>
+              <w:lang w:val="en-US"/>
+            </w:rPr>
+            <m:t>*k</m:t>
+          </m:r>
+        </m:oMath>
+      </m:oMathPara>
+    </w:p>
+    <w:p>
+      <w:pPr>
+        <w:rPr>
+          <w:lang w:val="en-US"/>
+        </w:rPr>
+      </w:pPr>
+      <m:oMathPara>
+        <m:oMath>
+          <m:d>
+            <m:dPr>
+              <m:begChr m:val="["/>
+              <m:endChr m:val="]"/>
+              <m:ctrlPr>
+                <w:rPr>
+                  <w:rFonts w:ascii="Cambria Math" w:hAnsi="Cambria Math"/>
+                  <w:i/>
+                  <w:lang w:val="en-US"/>
+                </w:rPr>
+              </m:ctrlPr>
+            </m:dPr>
+            <m:e>
+              <m:m>
+                <m:mPr>
+                  <m:mcs>
+                    <m:mc>
+                      <m:mcPr>
+                        <m:count m:val="1"/>
+                        <m:mcJc m:val="center"/>
+                      </m:mcPr>
+                    </m:mc>
+                  </m:mcs>
+                  <m:ctrlPr>
+                    <w:rPr>
+                      <w:rFonts w:ascii="Cambria Math" w:hAnsi="Cambria Math"/>
+                      <w:i/>
+                      <w:lang w:val="en-US"/>
+                    </w:rPr>
+                  </m:ctrlPr>
+                </m:mPr>
+                <m:mr>
+                  <m:e>
+                    <m:acc>
+                      <m:accPr>
+                        <m:chr m:val="̈"/>
+                        <m:ctrlPr>
+                          <w:rPr>
+                            <w:rFonts w:ascii="Cambria Math" w:hAnsi="Cambria Math"/>
+                            <w:i/>
+                            <w:lang w:val="en-US"/>
+                          </w:rPr>
+                        </m:ctrlPr>
+                      </m:accPr>
+                      <m:e>
+                        <m:r>
+                          <w:rPr>
+                            <w:rFonts w:ascii="Cambria Math" w:hAnsi="Cambria Math"/>
+                            <w:lang w:val="en-US"/>
+                          </w:rPr>
+                          <m:t>y</m:t>
+                        </m:r>
+                      </m:e>
+                    </m:acc>
+                    <m:r>
+                      <w:rPr>
+                        <w:rFonts w:ascii="Cambria Math" w:hAnsi="Cambria Math"/>
+                        <w:lang w:val="en-US"/>
+                      </w:rPr>
+                      <m:t>(t)</m:t>
+                    </m:r>
+                  </m:e>
+                </m:mr>
+                <m:mr>
+                  <m:e>
+                    <m:acc>
+                      <m:accPr>
+                        <m:chr m:val="̇"/>
+                        <m:ctrlPr>
+                          <w:rPr>
+                            <w:rFonts w:ascii="Cambria Math" w:hAnsi="Cambria Math"/>
+                            <w:i/>
+                            <w:lang w:val="en-US"/>
+                          </w:rPr>
+                        </m:ctrlPr>
+                      </m:accPr>
+                      <m:e>
+                        <m:r>
+                          <w:rPr>
+                            <w:rFonts w:ascii="Cambria Math" w:hAnsi="Cambria Math"/>
+                            <w:lang w:val="en-US"/>
+                          </w:rPr>
+                          <m:t>y</m:t>
+                        </m:r>
+                      </m:e>
+                    </m:acc>
+                    <m:r>
+                      <w:rPr>
+                        <w:rFonts w:ascii="Cambria Math" w:hAnsi="Cambria Math"/>
+                        <w:lang w:val="en-US"/>
+                      </w:rPr>
+                      <m:t>(t)</m:t>
+                    </m:r>
+                  </m:e>
+                </m:mr>
+              </m:m>
+            </m:e>
+          </m:d>
+          <m:r>
+            <w:rPr>
+              <w:rFonts w:ascii="Cambria Math" w:hAnsi="Cambria Math"/>
+              <w:lang w:val="en-US"/>
+            </w:rPr>
+            <m:t>=</m:t>
+          </m:r>
+          <m:d>
+            <m:dPr>
+              <m:begChr m:val="["/>
+              <m:endChr m:val="]"/>
+              <m:ctrlPr>
+                <w:rPr>
+                  <w:rFonts w:ascii="Cambria Math" w:hAnsi="Cambria Math"/>
+                  <w:i/>
+                  <w:lang w:val="en-US"/>
+                </w:rPr>
+              </m:ctrlPr>
+            </m:dPr>
+            <m:e>
+              <m:m>
+                <m:mPr>
+                  <m:mcs>
+                    <m:mc>
+                      <m:mcPr>
+                        <m:count m:val="2"/>
+                        <m:mcJc m:val="center"/>
+                      </m:mcPr>
+                    </m:mc>
+                  </m:mcs>
+                  <m:ctrlPr>
+                    <w:rPr>
+                      <w:rFonts w:ascii="Cambria Math" w:hAnsi="Cambria Math"/>
+                      <w:i/>
+                      <w:lang w:val="en-US"/>
+                    </w:rPr>
+                  </m:ctrlPr>
+                </m:mPr>
+                <m:mr>
+                  <m:e>
+                    <m:r>
+                      <w:rPr>
+                        <w:rFonts w:ascii="Cambria Math" w:hAnsi="Cambria Math"/>
+                        <w:lang w:val="en-US"/>
+                      </w:rPr>
+                      <m:t>-a</m:t>
+                    </m:r>
+                  </m:e>
+                  <m:e>
+                    <m:r>
+                      <w:rPr>
+                        <w:rFonts w:ascii="Cambria Math" w:hAnsi="Cambria Math"/>
+                        <w:lang w:val="en-US"/>
+                      </w:rPr>
+                      <m:t>-b</m:t>
+                    </m:r>
+                  </m:e>
+                </m:mr>
+                <m:mr>
+                  <m:e>
+                    <m:r>
+                      <w:rPr>
+                        <w:rFonts w:ascii="Cambria Math" w:hAnsi="Cambria Math"/>
+                        <w:lang w:val="en-US"/>
+                      </w:rPr>
+                      <m:t>1</m:t>
+                    </m:r>
+                  </m:e>
+                  <m:e>
+                    <m:r>
+                      <w:rPr>
+                        <w:rFonts w:ascii="Cambria Math" w:hAnsi="Cambria Math"/>
+                        <w:lang w:val="en-US"/>
+                      </w:rPr>
+                      <m:t>0</m:t>
+                    </m:r>
+                  </m:e>
+                </m:mr>
+              </m:m>
+            </m:e>
+          </m:d>
+          <m:d>
+            <m:dPr>
+              <m:begChr m:val="["/>
+              <m:endChr m:val="]"/>
+              <m:ctrlPr>
+                <w:rPr>
+                  <w:rFonts w:ascii="Cambria Math" w:hAnsi="Cambria Math"/>
+                  <w:i/>
+                  <w:lang w:val="en-US"/>
+                </w:rPr>
+              </m:ctrlPr>
+            </m:dPr>
+            <m:e>
+              <m:m>
+                <m:mPr>
+                  <m:mcs>
+                    <m:mc>
+                      <m:mcPr>
+                        <m:count m:val="1"/>
+                        <m:mcJc m:val="center"/>
+                      </m:mcPr>
+                    </m:mc>
+                  </m:mcs>
+                  <m:ctrlPr>
+                    <w:rPr>
+                      <w:rFonts w:ascii="Cambria Math" w:hAnsi="Cambria Math"/>
+                      <w:i/>
+                      <w:lang w:val="en-US"/>
+                    </w:rPr>
+                  </m:ctrlPr>
+                </m:mPr>
+                <m:mr>
+                  <m:e>
+                    <m:acc>
+                      <m:accPr>
+                        <m:chr m:val="̇"/>
+                        <m:ctrlPr>
+                          <w:rPr>
+                            <w:rFonts w:ascii="Cambria Math" w:hAnsi="Cambria Math"/>
+                            <w:i/>
+                            <w:lang w:val="en-US"/>
+                          </w:rPr>
+                        </m:ctrlPr>
+                      </m:accPr>
+                      <m:e>
+                        <m:r>
+                          <w:rPr>
+                            <w:rFonts w:ascii="Cambria Math" w:hAnsi="Cambria Math"/>
+                            <w:lang w:val="en-US"/>
+                          </w:rPr>
+                          <m:t>y</m:t>
+                        </m:r>
+                      </m:e>
+                    </m:acc>
+                    <m:r>
+                      <w:rPr>
+                        <w:rFonts w:ascii="Cambria Math" w:hAnsi="Cambria Math"/>
+                        <w:lang w:val="en-US"/>
+                      </w:rPr>
+                      <m:t>(t)</m:t>
+                    </m:r>
+                  </m:e>
+                </m:mr>
+                <m:mr>
+                  <m:e>
+                    <m:r>
+                      <w:rPr>
+                        <w:rFonts w:ascii="Cambria Math" w:hAnsi="Cambria Math"/>
+                        <w:lang w:val="en-US"/>
+                      </w:rPr>
+                      <m:t>y</m:t>
+                    </m:r>
+                    <m:r>
+                      <w:rPr>
+                        <w:rFonts w:ascii="Cambria Math" w:hAnsi="Cambria Math"/>
+                        <w:lang w:val="en-US"/>
+                      </w:rPr>
+                      <m:t>(t)</m:t>
+                    </m:r>
+                  </m:e>
+                </m:mr>
+              </m:m>
+            </m:e>
+          </m:d>
+          <m:r>
+            <w:rPr>
+              <w:rFonts w:ascii="Cambria Math" w:hAnsi="Cambria Math"/>
+              <w:lang w:val="en-US"/>
+            </w:rPr>
+            <m:t>+</m:t>
+          </m:r>
+          <m:d>
+            <m:dPr>
+              <m:begChr m:val="["/>
+              <m:endChr m:val="]"/>
+              <m:ctrlPr>
+                <w:rPr>
+                  <w:rFonts w:ascii="Cambria Math" w:hAnsi="Cambria Math"/>
+                  <w:i/>
+                  <w:lang w:val="en-US"/>
+                </w:rPr>
+              </m:ctrlPr>
+            </m:dPr>
+            <m:e>
+              <m:m>
+                <m:mPr>
+                  <m:mcs>
+                    <m:mc>
+                      <m:mcPr>
+                        <m:count m:val="1"/>
+                        <m:mcJc m:val="center"/>
+                      </m:mcPr>
+                    </m:mc>
+                  </m:mcs>
+                  <m:ctrlPr>
+                    <w:rPr>
+                      <w:rFonts w:ascii="Cambria Math" w:hAnsi="Cambria Math"/>
+                      <w:i/>
+                      <w:lang w:val="en-US"/>
+                    </w:rPr>
+                  </m:ctrlPr>
+                </m:mPr>
+                <m:mr>
+                  <m:e>
+                    <m:r>
+                      <w:rPr>
+                        <w:rFonts w:ascii="Cambria Math" w:hAnsi="Cambria Math"/>
+                        <w:lang w:val="en-US"/>
+                      </w:rPr>
+                      <m:t>k</m:t>
+                    </m:r>
+                  </m:e>
+                </m:mr>
+                <m:mr>
+                  <m:e>
+                    <m:r>
+                      <w:rPr>
+                        <w:rFonts w:ascii="Cambria Math" w:hAnsi="Cambria Math"/>
+                        <w:lang w:val="en-US"/>
+                      </w:rPr>
+                      <m:t>0</m:t>
+                    </m:r>
+                  </m:e>
+                </m:mr>
+              </m:m>
+            </m:e>
+          </m:d>
+          <m:r>
+            <w:rPr>
+              <w:rFonts w:ascii="Cambria Math" w:eastAsiaTheme="minorEastAsia" w:hAnsi="Cambria Math"/>
+              <w:lang w:val="en-US"/>
+            </w:rPr>
+            <m:t>u(t)</m:t>
+          </m:r>
+        </m:oMath>
+      </m:oMathPara>
+    </w:p>
+    <w:p>
+      <w:pPr>
+        <w:rPr>
+          <w:lang w:val="en-US"/>
+        </w:rPr>
+      </w:pPr>
+      <m:oMathPara>
+        <m:oMath>
+          <m:r>
+            <w:rPr>
+              <w:rFonts w:ascii="Cambria Math" w:hAnsi="Cambria Math"/>
+              <w:lang w:val="en-US"/>
+            </w:rPr>
+            <m:t>y</m:t>
+          </m:r>
+          <w:bookmarkStart w:id="0" w:name="_GoBack"/>
+          <w:bookmarkEnd w:id="0"/>
+          <m:d>
+            <m:dPr>
+              <m:ctrlPr>
+                <w:rPr>
+                  <w:rFonts w:ascii="Cambria Math" w:hAnsi="Cambria Math"/>
+                  <w:i/>
+                  <w:lang w:val="en-US"/>
+                </w:rPr>
+              </m:ctrlPr>
+            </m:dPr>
+            <m:e>
+              <m:r>
+                <w:rPr>
+                  <w:rFonts w:ascii="Cambria Math" w:hAnsi="Cambria Math"/>
+                  <w:lang w:val="en-US"/>
+                </w:rPr>
+                <m:t>t</m:t>
+              </m:r>
+            </m:e>
+          </m:d>
+          <m:r>
+            <w:rPr>
+              <w:rFonts w:ascii="Cambria Math" w:hAnsi="Cambria Math"/>
+              <w:lang w:val="en-US"/>
+            </w:rPr>
+            <m:t>=</m:t>
+          </m:r>
+          <m:d>
+            <m:dPr>
+              <m:begChr m:val="["/>
+              <m:endChr m:val="]"/>
+              <m:ctrlPr>
+                <w:rPr>
+                  <w:rFonts w:ascii="Cambria Math" w:hAnsi="Cambria Math"/>
+                  <w:i/>
+                  <w:lang w:val="en-US"/>
+                </w:rPr>
+              </m:ctrlPr>
+            </m:dPr>
+            <m:e>
+              <m:m>
+                <m:mPr>
+                  <m:mcs>
+                    <m:mc>
+                      <m:mcPr>
+                        <m:count m:val="2"/>
+                        <m:mcJc m:val="center"/>
+                      </m:mcPr>
+                    </m:mc>
+                  </m:mcs>
+                  <m:ctrlPr>
+                    <w:rPr>
+                      <w:rFonts w:ascii="Cambria Math" w:hAnsi="Cambria Math"/>
+                      <w:i/>
+                      <w:lang w:val="en-US"/>
+                    </w:rPr>
+                  </m:ctrlPr>
+                </m:mPr>
+                <m:mr>
+                  <m:e>
+                    <m:r>
+                      <w:rPr>
+                        <w:rFonts w:ascii="Cambria Math" w:hAnsi="Cambria Math"/>
+                        <w:lang w:val="en-US"/>
+                      </w:rPr>
+                      <m:t>0</m:t>
+                    </m:r>
+                  </m:e>
+                  <m:e>
+                    <m:r>
+                      <w:rPr>
+                        <w:rFonts w:ascii="Cambria Math" w:hAnsi="Cambria Math"/>
+                        <w:lang w:val="en-US"/>
+                      </w:rPr>
+                      <m:t>1</m:t>
+                    </m:r>
+                  </m:e>
+                </m:mr>
+              </m:m>
+            </m:e>
+          </m:d>
+          <m:d>
+            <m:dPr>
+              <m:begChr m:val="["/>
+              <m:endChr m:val="]"/>
+              <m:ctrlPr>
+                <w:rPr>
+                  <w:rFonts w:ascii="Cambria Math" w:hAnsi="Cambria Math"/>
+                  <w:i/>
+                  <w:lang w:val="en-US"/>
+                </w:rPr>
+              </m:ctrlPr>
+            </m:dPr>
+            <m:e>
+              <m:m>
+                <m:mPr>
+                  <m:mcs>
+                    <m:mc>
+                      <m:mcPr>
+                        <m:count m:val="1"/>
+                        <m:mcJc m:val="center"/>
+                      </m:mcPr>
+                    </m:mc>
+                  </m:mcs>
+                  <m:ctrlPr>
+                    <w:rPr>
+                      <w:rFonts w:ascii="Cambria Math" w:hAnsi="Cambria Math"/>
+                      <w:i/>
+                      <w:lang w:val="en-US"/>
+                    </w:rPr>
+                  </m:ctrlPr>
+                </m:mPr>
+                <m:mr>
+                  <m:e>
+                    <m:acc>
+                      <m:accPr>
+                        <m:chr m:val="̇"/>
+                        <m:ctrlPr>
+                          <w:rPr>
+                            <w:rFonts w:ascii="Cambria Math" w:hAnsi="Cambria Math"/>
+                            <w:i/>
+                            <w:lang w:val="en-US"/>
+                          </w:rPr>
+                        </m:ctrlPr>
+                      </m:accPr>
+                      <m:e>
+                        <m:r>
+                          <w:rPr>
+                            <w:rFonts w:ascii="Cambria Math" w:hAnsi="Cambria Math"/>
+                            <w:lang w:val="en-US"/>
+                          </w:rPr>
+                          <m:t>z</m:t>
+                        </m:r>
+                      </m:e>
+                    </m:acc>
+                    <m:d>
+                      <m:dPr>
+                        <m:ctrlPr>
+                          <w:rPr>
+                            <w:rFonts w:ascii="Cambria Math" w:hAnsi="Cambria Math"/>
+                            <w:i/>
+                            <w:lang w:val="en-US"/>
+                          </w:rPr>
+                        </m:ctrlPr>
+                      </m:dPr>
+                      <m:e>
+                        <m:r>
+                          <w:rPr>
+                            <w:rFonts w:ascii="Cambria Math" w:hAnsi="Cambria Math"/>
+                            <w:lang w:val="en-US"/>
+                          </w:rPr>
+                          <m:t>t</m:t>
+                        </m:r>
+                      </m:e>
+                    </m:d>
+                  </m:e>
+                </m:mr>
+                <m:mr>
+                  <m:e>
+                    <m:r>
+                      <w:rPr>
+                        <w:rFonts w:ascii="Cambria Math" w:hAnsi="Cambria Math"/>
+                        <w:lang w:val="en-US"/>
+                      </w:rPr>
+                      <m:t>z</m:t>
+                    </m:r>
+                    <m:d>
+                      <m:dPr>
+                        <m:ctrlPr>
+                          <w:rPr>
+                            <w:rFonts w:ascii="Cambria Math" w:hAnsi="Cambria Math"/>
+                            <w:i/>
+                            <w:lang w:val="en-US"/>
+                          </w:rPr>
+                        </m:ctrlPr>
+                      </m:dPr>
+                      <m:e>
+                        <m:r>
+                          <w:rPr>
+                            <w:rFonts w:ascii="Cambria Math" w:hAnsi="Cambria Math"/>
+                            <w:lang w:val="en-US"/>
+                          </w:rPr>
+                          <m:t>t</m:t>
+                        </m:r>
+                      </m:e>
+                    </m:d>
+                  </m:e>
+                </m:mr>
+              </m:m>
+            </m:e>
+          </m:d>
+          <m:r>
+            <w:rPr>
+              <w:rFonts w:ascii="Cambria Math" w:hAnsi="Cambria Math"/>
+              <w:lang w:val="en-US"/>
+            </w:rPr>
+            <m:t>+0*u(t)</m:t>
+          </m:r>
+        </m:oMath>
+      </m:oMathPara>
+    </w:p>
+    <w:p>
+      <w:pPr>
+        <w:rPr>
+          <w:rFonts w:eastAsiaTheme="minorEastAsia"/>
+          <w:lang w:val="en-US"/>
+        </w:rPr>
+      </w:pPr>
+    </w:p>
+    <w:p>
+      <w:pPr>
+        <w:pStyle w:val="Heading2"/>
+        <w:rPr>
+          <w:rFonts w:eastAsiaTheme="minorEastAsia"/>
+          <w:lang w:val="en-US"/>
+        </w:rPr>
+      </w:pPr>
+      <w:r>
+        <w:rPr>
+          <w:rFonts w:eastAsiaTheme="minorEastAsia"/>
+          <w:lang w:val="en-US"/>
+        </w:rPr>
+        <w:t>3.</w:t>
+      </w:r>
+    </w:p>
+    <w:p>
+      <w:pPr>
+        <w:rPr>
+          <w:lang w:val="en-US"/>
+        </w:rPr>
+      </w:pPr>
+      <w:r>
+        <w:rPr>
+          <w:noProof/>
+          <w:lang w:eastAsia="da-DK"/>
+        </w:rPr>
+        <w:drawing>
+          <wp:inline distT="0" distB="0" distL="0" distR="0" wp14:anchorId="5400C679" wp14:editId="081B63F4">
+            <wp:extent cx="5474842" cy="1356995"/>
+            <wp:effectExtent l="0" t="0" r="0" b="0"/>
+            <wp:docPr id="6" name="Picture 6"/>
+            <wp:cNvGraphicFramePr>
+              <a:graphicFrameLocks xmlns:a="http://schemas.openxmlformats.org/drawingml/2006/main" noChangeAspect="1"/>
+            </wp:cNvGraphicFramePr>
+            <a:graphic xmlns:a="http://schemas.openxmlformats.org/drawingml/2006/main">
+              <a:graphicData uri="http://schemas.openxmlformats.org/drawingml/2006/picture">
+                <pic:pic xmlns:pic="http://schemas.openxmlformats.org/drawingml/2006/picture">
+                  <pic:nvPicPr>
+                    <pic:cNvPr id="1" name=""/>
+                    <pic:cNvPicPr/>
+                  </pic:nvPicPr>
+                  <pic:blipFill rotWithShape="1">
+                    <a:blip r:embed="rId10"/>
+                    <a:srcRect l="174" t="4683"/>
+                    <a:stretch/>
+                  </pic:blipFill>
+                  <pic:spPr bwMode="auto">
+                    <a:xfrm>
+                      <a:off x="0" y="0"/>
+                      <a:ext cx="5498754" cy="1362922"/>
+                    </a:xfrm>
+                    <a:prstGeom prst="rect">
+                      <a:avLst/>
+                    </a:prstGeom>
+                    <a:ln>
+                      <a:noFill/>
+                    </a:ln>
+                    <a:extLst>
+                      <a:ext uri="{53640926-AAD7-44D8-BBD7-CCE9431645EC}">
+                        <a14:shadowObscured xmlns:a14="http://schemas.microsoft.com/office/drawing/2010/main"/>
+                      </a:ext>
+                    </a:extLst>
+                  </pic:spPr>
+                </pic:pic>
+              </a:graphicData>
+            </a:graphic>
+          </wp:inline>
+        </w:drawing>
+      </w:r>
+    </w:p>
+    <w:p>
+      <w:pPr>
+        <w:rPr>
+          <w:rFonts w:eastAsiaTheme="minorEastAsia"/>
+          <w:lang w:val="en-US"/>
+        </w:rPr>
+      </w:pPr>
+      <m:oMathPara>
+        <m:oMath>
+          <m:r>
+            <w:rPr>
+              <w:rFonts w:ascii="Cambria Math" w:hAnsi="Cambria Math"/>
+              <w:lang w:val="en-US"/>
+            </w:rPr>
+            <m:t>Det</m:t>
+          </m:r>
+          <m:d>
+            <m:dPr>
+              <m:ctrlPr>
+                <w:rPr>
+                  <w:rFonts w:ascii="Cambria Math" w:hAnsi="Cambria Math"/>
+                  <w:i/>
+                  <w:lang w:val="en-US"/>
+                </w:rPr>
+              </m:ctrlPr>
+            </m:dPr>
+            <m:e>
+              <m:r>
+                <w:rPr>
+                  <w:rFonts w:ascii="Cambria Math" w:hAnsi="Cambria Math"/>
+                  <w:lang w:val="en-US"/>
+                </w:rPr>
+                <m:t>λI-A</m:t>
+              </m:r>
+            </m:e>
+          </m:d>
+          <m:r>
+            <w:rPr>
+              <w:rFonts w:ascii="Cambria Math" w:hAnsi="Cambria Math"/>
+              <w:lang w:val="en-US"/>
+            </w:rPr>
+            <m:t>=</m:t>
+          </m:r>
+          <m:d>
+            <m:dPr>
+              <m:begChr m:val="["/>
+              <m:endChr m:val="]"/>
+              <m:ctrlPr>
+                <w:rPr>
+                  <w:rFonts w:ascii="Cambria Math" w:hAnsi="Cambria Math"/>
+                  <w:i/>
+                  <w:lang w:val="en-US"/>
+                </w:rPr>
+              </m:ctrlPr>
+            </m:dPr>
+            <m:e>
+              <m:m>
+                <m:mPr>
+                  <m:mcs>
+                    <m:mc>
+                      <m:mcPr>
+                        <m:count m:val="2"/>
+                        <m:mcJc m:val="center"/>
+                      </m:mcPr>
+                    </m:mc>
+                  </m:mcs>
+                  <m:ctrlPr>
+                    <w:rPr>
+                      <w:rFonts w:ascii="Cambria Math" w:hAnsi="Cambria Math"/>
+                      <w:i/>
+                      <w:lang w:val="en-US"/>
+                    </w:rPr>
+                  </m:ctrlPr>
+                </m:mPr>
+                <m:mr>
+                  <m:e>
+                    <m:r>
+                      <w:rPr>
+                        <w:rFonts w:ascii="Cambria Math" w:hAnsi="Cambria Math"/>
+                        <w:lang w:val="en-US"/>
+                      </w:rPr>
+                      <m:t>λ+3</m:t>
+                    </m:r>
+                  </m:e>
+                  <m:e>
+                    <m:r>
+                      <w:rPr>
+                        <w:rFonts w:ascii="Cambria Math" w:hAnsi="Cambria Math"/>
+                        <w:lang w:val="en-US"/>
+                      </w:rPr>
+                      <m:t>2</m:t>
+                    </m:r>
+                  </m:e>
+                </m:mr>
+                <m:mr>
+                  <m:e>
+                    <m:r>
+                      <w:rPr>
+                        <w:rFonts w:ascii="Cambria Math" w:hAnsi="Cambria Math"/>
+                        <w:lang w:val="en-US"/>
+                      </w:rPr>
+                      <m:t>-1</m:t>
+                    </m:r>
+                  </m:e>
+                  <m:e>
+                    <m:r>
+                      <w:rPr>
+                        <w:rFonts w:ascii="Cambria Math" w:hAnsi="Cambria Math"/>
+                        <w:lang w:val="en-US"/>
+                      </w:rPr>
+                      <m:t>λ</m:t>
+                    </m:r>
+                  </m:e>
+                </m:mr>
+              </m:m>
+            </m:e>
+          </m:d>
+          <m:r>
+            <w:rPr>
+              <w:rFonts w:ascii="Cambria Math" w:hAnsi="Cambria Math"/>
+              <w:lang w:val="en-US"/>
+            </w:rPr>
+            <m:t>→</m:t>
+          </m:r>
+          <m:d>
+            <m:dPr>
+              <m:ctrlPr>
+                <w:rPr>
+                  <w:rFonts w:ascii="Cambria Math" w:hAnsi="Cambria Math"/>
+                  <w:i/>
+                  <w:lang w:val="en-US"/>
+                </w:rPr>
+              </m:ctrlPr>
+            </m:dPr>
+            <m:e>
+              <m:r>
+                <w:rPr>
+                  <w:rFonts w:ascii="Cambria Math" w:hAnsi="Cambria Math"/>
+                  <w:lang w:val="en-US"/>
+                </w:rPr>
+                <m:t>λ+3</m:t>
+              </m:r>
+            </m:e>
+          </m:d>
+          <m:r>
+            <w:rPr>
+              <w:rFonts w:ascii="Cambria Math" w:hAnsi="Cambria Math"/>
+              <w:lang w:val="en-US"/>
+            </w:rPr>
+            <m:t>λ-</m:t>
+          </m:r>
+          <m:d>
+            <m:dPr>
+              <m:ctrlPr>
+                <w:rPr>
+                  <w:rFonts w:ascii="Cambria Math" w:hAnsi="Cambria Math"/>
+                  <w:i/>
+                  <w:lang w:val="en-US"/>
+                </w:rPr>
+              </m:ctrlPr>
+            </m:dPr>
+            <m:e>
+              <m:r>
+                <w:rPr>
+                  <w:rFonts w:ascii="Cambria Math" w:hAnsi="Cambria Math"/>
+                  <w:lang w:val="en-US"/>
+                </w:rPr>
+                <m:t>-1*2</m:t>
+              </m:r>
+            </m:e>
+          </m:d>
+          <m:r>
+            <w:rPr>
+              <w:rFonts w:ascii="Cambria Math" w:eastAsiaTheme="minorEastAsia" w:hAnsi="Cambria Math"/>
+              <w:lang w:val="en-US"/>
+            </w:rPr>
+            <m:t>=0</m:t>
+          </m:r>
+        </m:oMath>
+      </m:oMathPara>
+    </w:p>
+    <w:p>
+      <w:pPr>
+        <w:rPr>
+          <w:rFonts w:eastAsiaTheme="minorEastAsia"/>
+          <w:lang w:val="en-US"/>
+        </w:rPr>
+      </w:pPr>
+      <m:oMathPara>
+        <m:oMath>
+          <m:sSup>
+            <m:sSupPr>
+              <m:ctrlPr>
+                <w:rPr>
+                  <w:rFonts w:ascii="Cambria Math" w:hAnsi="Cambria Math"/>
+                  <w:i/>
+                  <w:lang w:val="en-US"/>
+                </w:rPr>
+              </m:ctrlPr>
+            </m:sSupPr>
+            <m:e>
+              <m:r>
+                <w:rPr>
+                  <w:rFonts w:ascii="Cambria Math" w:hAnsi="Cambria Math"/>
+                  <w:lang w:val="en-US"/>
+                </w:rPr>
+                <m:t>λ</m:t>
+              </m:r>
+            </m:e>
+            <m:sup>
+              <m:r>
+                <w:rPr>
+                  <w:rFonts w:ascii="Cambria Math" w:hAnsi="Cambria Math"/>
+                  <w:lang w:val="en-US"/>
+                </w:rPr>
+                <m:t>2</m:t>
+              </m:r>
+            </m:sup>
+          </m:sSup>
+          <m:r>
+            <w:rPr>
+              <w:rFonts w:ascii="Cambria Math" w:hAnsi="Cambria Math"/>
+              <w:lang w:val="en-US"/>
+            </w:rPr>
+            <m:t>+3λ</m:t>
+          </m:r>
+          <m:r>
+            <w:rPr>
+              <w:rFonts w:ascii="Cambria Math" w:hAnsi="Cambria Math"/>
+              <w:lang w:val="en-US"/>
+            </w:rPr>
+            <m:t>+2=0</m:t>
+          </m:r>
+        </m:oMath>
+      </m:oMathPara>
+    </w:p>
+    <w:p>
+      <w:pPr>
+        <w:rPr>
+          <w:rFonts w:eastAsiaTheme="minorEastAsia"/>
+          <w:lang w:val="en-US"/>
+        </w:rPr>
+      </w:pPr>
+      <m:oMathPara>
+        <m:oMath>
+          <m:f>
+            <m:fPr>
+              <m:ctrlPr>
+                <w:rPr>
+                  <w:rFonts w:ascii="Cambria Math" w:eastAsiaTheme="minorEastAsia" w:hAnsi="Cambria Math"/>
+                  <w:i/>
+                  <w:lang w:val="en-US"/>
+                </w:rPr>
+              </m:ctrlPr>
+            </m:fPr>
+            <m:num>
+              <m:r>
+                <w:rPr>
+                  <w:rFonts w:ascii="Cambria Math" w:hAnsi="Cambria Math"/>
+                  <w:lang w:val="en-US"/>
+                </w:rPr>
+                <m:t>-</m:t>
+              </m:r>
+              <m:r>
+                <w:rPr>
+                  <w:rFonts w:ascii="Cambria Math" w:hAnsi="Cambria Math"/>
+                  <w:lang w:val="en-US"/>
+                </w:rPr>
+                <m:t>3</m:t>
+              </m:r>
+              <m:r>
+                <w:rPr>
+                  <w:rFonts w:ascii="Cambria Math" w:hAnsi="Cambria Math"/>
+                  <w:lang w:val="en-US"/>
+                </w:rPr>
+                <m:t>±</m:t>
+              </m:r>
+              <m:rad>
+                <m:radPr>
+                  <m:degHide m:val="1"/>
+                  <m:ctrlPr>
+                    <w:rPr>
+                      <w:rFonts w:ascii="Cambria Math" w:eastAsiaTheme="minorEastAsia" w:hAnsi="Cambria Math"/>
+                      <w:i/>
+                      <w:lang w:val="en-US"/>
+                    </w:rPr>
+                  </m:ctrlPr>
+                </m:radPr>
+                <m:deg/>
+                <m:e>
+                  <m:sSup>
+                    <m:sSupPr>
+                      <m:ctrlPr>
+                        <w:rPr>
+                          <w:rFonts w:ascii="Cambria Math" w:eastAsiaTheme="minorEastAsia" w:hAnsi="Cambria Math"/>
+                          <w:i/>
+                          <w:lang w:val="en-US"/>
+                        </w:rPr>
+                      </m:ctrlPr>
+                    </m:sSupPr>
+                    <m:e>
+                      <m:r>
+                        <w:rPr>
+                          <w:rFonts w:ascii="Cambria Math" w:hAnsi="Cambria Math"/>
+                          <w:lang w:val="en-US"/>
+                        </w:rPr>
+                        <m:t>3</m:t>
+                      </m:r>
+                    </m:e>
+                    <m:sup>
+                      <m:r>
+                        <w:rPr>
+                          <w:rFonts w:ascii="Cambria Math" w:hAnsi="Cambria Math"/>
+                          <w:lang w:val="en-US"/>
+                        </w:rPr>
+                        <m:t>2</m:t>
+                      </m:r>
+                    </m:sup>
+                  </m:sSup>
+                  <m:r>
+                    <w:rPr>
+                      <w:rFonts w:ascii="Cambria Math" w:hAnsi="Cambria Math"/>
+                      <w:lang w:val="en-US"/>
+                    </w:rPr>
+                    <m:t>-4</m:t>
+                  </m:r>
+                  <m:r>
+                    <w:rPr>
+                      <w:rFonts w:ascii="Cambria Math" w:hAnsi="Cambria Math"/>
+                      <w:lang w:val="en-US"/>
+                    </w:rPr>
+                    <m:t>*1*2</m:t>
+                  </m:r>
+                </m:e>
+              </m:rad>
+            </m:num>
+            <m:den>
+              <m:r>
+                <w:rPr>
+                  <w:rFonts w:ascii="Cambria Math" w:hAnsi="Cambria Math"/>
+                  <w:lang w:val="en-US"/>
+                </w:rPr>
+                <m:t>2</m:t>
+              </m:r>
+              <m:r>
+                <w:rPr>
+                  <w:rFonts w:ascii="Cambria Math" w:hAnsi="Cambria Math"/>
+                  <w:lang w:val="en-US"/>
+                </w:rPr>
+                <m:t>*1</m:t>
+              </m:r>
+            </m:den>
+          </m:f>
+          <m:r>
+            <w:rPr>
+              <w:rFonts w:ascii="Cambria Math" w:eastAsiaTheme="minorEastAsia" w:hAnsi="Cambria Math"/>
+              <w:lang w:val="en-US"/>
+            </w:rPr>
+            <m:t>=</m:t>
+          </m:r>
+          <m:f>
+            <m:fPr>
+              <m:ctrlPr>
+                <w:rPr>
+                  <w:rFonts w:ascii="Cambria Math" w:eastAsiaTheme="minorEastAsia" w:hAnsi="Cambria Math"/>
+                  <w:i/>
+                  <w:lang w:val="en-US"/>
+                </w:rPr>
+              </m:ctrlPr>
+            </m:fPr>
+            <m:num>
+              <m:r>
+                <w:rPr>
+                  <w:rFonts w:ascii="Cambria Math" w:hAnsi="Cambria Math"/>
+                  <w:lang w:val="en-US"/>
+                </w:rPr>
+                <m:t>-</m:t>
+              </m:r>
+              <m:r>
+                <w:rPr>
+                  <w:rFonts w:ascii="Cambria Math" w:hAnsi="Cambria Math"/>
+                  <w:lang w:val="en-US"/>
+                </w:rPr>
+                <m:t>3</m:t>
+              </m:r>
+              <m:r>
+                <w:rPr>
+                  <w:rFonts w:ascii="Cambria Math" w:hAnsi="Cambria Math"/>
+                  <w:lang w:val="en-US"/>
+                </w:rPr>
+                <m:t>±</m:t>
+              </m:r>
+              <m:rad>
+                <m:radPr>
+                  <m:degHide m:val="1"/>
+                  <m:ctrlPr>
+                    <w:rPr>
+                      <w:rFonts w:ascii="Cambria Math" w:eastAsiaTheme="minorEastAsia" w:hAnsi="Cambria Math"/>
+                      <w:i/>
+                      <w:lang w:val="en-US"/>
+                    </w:rPr>
+                  </m:ctrlPr>
+                </m:radPr>
+                <m:deg/>
+                <m:e>
+                  <m:r>
+                    <w:rPr>
+                      <w:rFonts w:ascii="Cambria Math" w:eastAsiaTheme="minorEastAsia" w:hAnsi="Cambria Math"/>
+                      <w:lang w:val="en-US"/>
+                    </w:rPr>
+                    <m:t>1</m:t>
+                  </m:r>
+                </m:e>
+              </m:rad>
+            </m:num>
+            <m:den>
+              <m:r>
+                <w:rPr>
+                  <w:rFonts w:ascii="Cambria Math" w:hAnsi="Cambria Math"/>
+                  <w:lang w:val="en-US"/>
+                </w:rPr>
+                <m:t>2</m:t>
+              </m:r>
+            </m:den>
+          </m:f>
+          <m:r>
+            <w:rPr>
+              <w:rFonts w:ascii="Cambria Math" w:eastAsiaTheme="minorEastAsia" w:hAnsi="Cambria Math"/>
+              <w:lang w:val="en-US"/>
+            </w:rPr>
+            <m:t>=</m:t>
+          </m:r>
+          <m:f>
+            <m:fPr>
+              <m:ctrlPr>
+                <w:rPr>
+                  <w:rFonts w:ascii="Cambria Math" w:eastAsiaTheme="minorEastAsia" w:hAnsi="Cambria Math"/>
+                  <w:i/>
+                  <w:lang w:val="en-US"/>
+                </w:rPr>
+              </m:ctrlPr>
+            </m:fPr>
+            <m:num>
+              <m:r>
+                <w:rPr>
+                  <w:rFonts w:ascii="Cambria Math" w:eastAsiaTheme="minorEastAsia" w:hAnsi="Cambria Math"/>
+                  <w:lang w:val="en-US"/>
+                </w:rPr>
+                <m:t>-3±1</m:t>
+              </m:r>
+            </m:num>
+            <m:den>
+              <m:r>
+                <w:rPr>
+                  <w:rFonts w:ascii="Cambria Math" w:eastAsiaTheme="minorEastAsia" w:hAnsi="Cambria Math"/>
+                  <w:lang w:val="en-US"/>
+                </w:rPr>
+                <m:t>2</m:t>
+              </m:r>
+            </m:den>
+          </m:f>
+          <m:r>
+            <w:rPr>
+              <w:rFonts w:ascii="Cambria Math" w:eastAsiaTheme="minorEastAsia" w:hAnsi="Cambria Math"/>
+              <w:lang w:val="en-US"/>
+            </w:rPr>
+            <m:t>→</m:t>
+          </m:r>
+          <m:r>
+            <w:rPr>
+              <w:rFonts w:ascii="Cambria Math" w:eastAsiaTheme="minorEastAsia" w:hAnsi="Cambria Math"/>
+              <w:lang w:val="en-US"/>
+            </w:rPr>
+            <m:t xml:space="preserve"> </m:t>
+          </m:r>
+          <m:sSub>
+            <m:sSubPr>
+              <m:ctrlPr>
+                <w:rPr>
+                  <w:rFonts w:ascii="Cambria Math" w:eastAsiaTheme="minorEastAsia" w:hAnsi="Cambria Math"/>
+                  <w:i/>
+                  <w:lang w:val="en-US"/>
+                </w:rPr>
+              </m:ctrlPr>
+            </m:sSubPr>
+            <m:e>
+              <m:r>
+                <w:rPr>
+                  <w:rFonts w:ascii="Cambria Math" w:eastAsiaTheme="minorEastAsia" w:hAnsi="Cambria Math"/>
+                  <w:lang w:val="en-US"/>
+                </w:rPr>
+                <m:t>λ</m:t>
+              </m:r>
+            </m:e>
+            <m:sub>
+              <m:r>
+                <w:rPr>
+                  <w:rFonts w:ascii="Cambria Math" w:eastAsiaTheme="minorEastAsia" w:hAnsi="Cambria Math"/>
+                  <w:lang w:val="en-US"/>
+                </w:rPr>
+                <m:t>1</m:t>
+              </m:r>
+            </m:sub>
+          </m:sSub>
+          <m:r>
+            <w:rPr>
+              <w:rFonts w:ascii="Cambria Math" w:eastAsiaTheme="minorEastAsia" w:hAnsi="Cambria Math"/>
+              <w:lang w:val="en-US"/>
+            </w:rPr>
+            <m:t>=-1,</m:t>
+          </m:r>
+          <m:sSub>
+            <m:sSubPr>
+              <m:ctrlPr>
+                <w:rPr>
+                  <w:rFonts w:ascii="Cambria Math" w:eastAsiaTheme="minorEastAsia" w:hAnsi="Cambria Math"/>
+                  <w:i/>
+                  <w:lang w:val="en-US"/>
+                </w:rPr>
+              </m:ctrlPr>
+            </m:sSubPr>
+            <m:e>
+              <m:r>
+                <w:rPr>
+                  <w:rFonts w:ascii="Cambria Math" w:eastAsiaTheme="minorEastAsia" w:hAnsi="Cambria Math"/>
+                  <w:lang w:val="en-US"/>
+                </w:rPr>
+                <m:t>λ</m:t>
+              </m:r>
+            </m:e>
+            <m:sub>
+              <m:r>
+                <w:rPr>
+                  <w:rFonts w:ascii="Cambria Math" w:eastAsiaTheme="minorEastAsia" w:hAnsi="Cambria Math"/>
+                  <w:lang w:val="en-US"/>
+                </w:rPr>
+                <m:t>2</m:t>
+              </m:r>
+            </m:sub>
+          </m:sSub>
+          <m:r>
+            <w:rPr>
+              <w:rFonts w:ascii="Cambria Math" w:eastAsiaTheme="minorEastAsia" w:hAnsi="Cambria Math"/>
+              <w:lang w:val="en-US"/>
+            </w:rPr>
+            <m:t>=-2</m:t>
+          </m:r>
+        </m:oMath>
+      </m:oMathPara>
+    </w:p>
+    <w:p>
+      <w:pPr>
+        <w:pStyle w:val="Heading2"/>
+        <w:rPr>
+          <w:lang w:val="en-US"/>
+        </w:rPr>
+      </w:pPr>
+      <w:r>
+        <w:rPr>
+          <w:lang w:val="en-US"/>
+        </w:rPr>
+        <w:t>4.</w:t>
+      </w:r>
+    </w:p>
+    <w:p>
+      <w:pPr>
+        <w:rPr>
+          <w:lang w:val="en-US"/>
+        </w:rPr>
+      </w:pPr>
+      <w:r>
+        <w:rPr>
+          <w:noProof/>
+          <w:lang w:eastAsia="da-DK"/>
+        </w:rPr>
+        <w:drawing>
+          <wp:inline distT="0" distB="0" distL="0" distR="0" wp14:anchorId="5BAA5BFD" wp14:editId="3197E03D">
+            <wp:extent cx="5210175" cy="1885950"/>
+            <wp:effectExtent l="0" t="0" r="9525" b="0"/>
+            <wp:docPr id="8" name="Picture 8"/>
+            <wp:cNvGraphicFramePr>
+              <a:graphicFrameLocks xmlns:a="http://schemas.openxmlformats.org/drawingml/2006/main" noChangeAspect="1"/>
+            </wp:cNvGraphicFramePr>
+            <a:graphic xmlns:a="http://schemas.openxmlformats.org/drawingml/2006/main">
+              <a:graphicData uri="http://schemas.openxmlformats.org/drawingml/2006/picture">
+                <pic:pic xmlns:pic="http://schemas.openxmlformats.org/drawingml/2006/picture">
+                  <pic:nvPicPr>
+                    <pic:cNvPr id="1" name=""/>
+                    <pic:cNvPicPr/>
+                  </pic:nvPicPr>
+                  <pic:blipFill>
+                    <a:blip r:embed="rId6"/>
+                    <a:stretch>
+                      <a:fillRect/>
+                    </a:stretch>
+                  </pic:blipFill>
+                  <pic:spPr>
+                    <a:xfrm>
+                      <a:off x="0" y="0"/>
+                      <a:ext cx="5210175" cy="1885950"/>
+                    </a:xfrm>
+                    <a:prstGeom prst="rect">
+                      <a:avLst/>
+                    </a:prstGeom>
+                  </pic:spPr>
+                </pic:pic>
+              </a:graphicData>
+            </a:graphic>
+          </wp:inline>
+        </w:drawing>
+      </w:r>
     </w:p>
     <w:sectPr>
       <w:pgSz w:w="11906" w:h="16838"/>

</xml_diff>